<commit_message>
1.6 | saved 4 safety
</commit_message>
<xml_diff>
--- a/Записи_по_курсовой.docx
+++ b/Записи_по_курсовой.docx
@@ -12,7 +12,6 @@
           <w:vertAlign w:val="subscript"/>
         </w:rPr>
       </w:pPr>
-      <w:proofErr w:type="gramStart"/>
       <w:r>
         <w:rPr>
           <w:rFonts w:ascii="Times New Roman" w:eastAsia="Times New Roman" w:hAnsi="Times New Roman" w:cs="Times New Roman"/>
@@ -20,17 +19,7 @@
           <w:szCs w:val="60"/>
           <w:vertAlign w:val="subscript"/>
         </w:rPr>
-        <w:t>Основные уравнения изотермической фильтрации это</w:t>
-      </w:r>
-      <w:proofErr w:type="gramEnd"/>
-      <w:r>
-        <w:rPr>
-          <w:rFonts w:ascii="Times New Roman" w:eastAsia="Times New Roman" w:hAnsi="Times New Roman" w:cs="Times New Roman"/>
-          <w:sz w:val="60"/>
-          <w:szCs w:val="60"/>
-          <w:vertAlign w:val="subscript"/>
-        </w:rPr>
-        <w:t xml:space="preserve"> закон сохранения N компонент (Уравнение неразрывности)</w:t>
+        <w:t>Основные уравнения изотермической фильтрации это закон сохранения N компонент (Уравнение неразрывности)</w:t>
       </w:r>
     </w:p>
     <w:p>
@@ -709,25 +698,7 @@
           <w:sz w:val="32"/>
           <w:szCs w:val="32"/>
         </w:rPr>
-        <w:t xml:space="preserve">i </w:t>
-      </w:r>
-      <w:proofErr w:type="gramStart"/>
-      <w:r>
-        <w:rPr>
-          <w:rFonts w:ascii="Times New Roman" w:eastAsia="Times New Roman" w:hAnsi="Times New Roman" w:cs="Times New Roman"/>
-          <w:sz w:val="32"/>
-          <w:szCs w:val="32"/>
-        </w:rPr>
-        <w:t>-  индекс</w:t>
-      </w:r>
-      <w:proofErr w:type="gramEnd"/>
-      <w:r>
-        <w:rPr>
-          <w:rFonts w:ascii="Times New Roman" w:eastAsia="Times New Roman" w:hAnsi="Times New Roman" w:cs="Times New Roman"/>
-          <w:sz w:val="32"/>
-          <w:szCs w:val="32"/>
-        </w:rPr>
-        <w:t xml:space="preserve"> компоненты</w:t>
+        <w:t>i -  индекс компоненты</w:t>
       </w:r>
     </w:p>
     <w:p>
@@ -793,23 +764,7 @@
           <w:sz w:val="32"/>
           <w:szCs w:val="32"/>
         </w:rPr>
-        <w:t xml:space="preserve"> – скорость фильтрации </w:t>
-      </w:r>
-      <w:proofErr w:type="gramStart"/>
-      <w:r>
-        <w:rPr>
-          <w:sz w:val="32"/>
-          <w:szCs w:val="32"/>
-        </w:rPr>
-        <w:t>фазы</w:t>
-      </w:r>
-      <w:proofErr w:type="gramEnd"/>
-      <w:r>
-        <w:rPr>
-          <w:sz w:val="32"/>
-          <w:szCs w:val="32"/>
-        </w:rPr>
-        <w:t xml:space="preserve"> а</w:t>
+        <w:t xml:space="preserve"> – скорость фильтрации фазы а</w:t>
       </w:r>
     </w:p>
     <w:p>
@@ -927,7 +882,6 @@
           <w:szCs w:val="32"/>
         </w:rPr>
       </w:pPr>
-      <w:proofErr w:type="spellStart"/>
       <w:r>
         <w:rPr>
           <w:sz w:val="32"/>
@@ -941,16 +895,7 @@
           <w:szCs w:val="32"/>
           <w:vertAlign w:val="subscript"/>
         </w:rPr>
-        <w:t>i</w:t>
-      </w:r>
-      <w:proofErr w:type="spellEnd"/>
-      <w:r>
-        <w:rPr>
-          <w:sz w:val="32"/>
-          <w:szCs w:val="32"/>
-          <w:vertAlign w:val="subscript"/>
-        </w:rPr>
-        <w:t xml:space="preserve"> </w:t>
+        <w:t xml:space="preserve">i </w:t>
       </w:r>
       <w:r>
         <w:rPr>
@@ -967,7 +912,6 @@
           <w:szCs w:val="32"/>
         </w:rPr>
       </w:pPr>
-      <w:proofErr w:type="spellStart"/>
       <w:r>
         <w:rPr>
           <w:sz w:val="32"/>
@@ -982,16 +926,7 @@
           <w:szCs w:val="32"/>
           <w:vertAlign w:val="subscript"/>
         </w:rPr>
-        <w:t>i</w:t>
-      </w:r>
-      <w:proofErr w:type="spellEnd"/>
-      <w:r>
-        <w:rPr>
-          <w:sz w:val="32"/>
-          <w:szCs w:val="32"/>
-          <w:vertAlign w:val="subscript"/>
-        </w:rPr>
-        <w:t xml:space="preserve"> </w:t>
+        <w:t xml:space="preserve">i </w:t>
       </w:r>
       <w:r>
         <w:rPr>
@@ -1409,7 +1344,6 @@
           <w:szCs w:val="32"/>
         </w:rPr>
       </w:pPr>
-      <w:proofErr w:type="spellStart"/>
       <w:r>
         <w:rPr>
           <w:sz w:val="32"/>
@@ -1423,16 +1357,7 @@
           <w:szCs w:val="32"/>
           <w:vertAlign w:val="subscript"/>
         </w:rPr>
-        <w:t>a</w:t>
-      </w:r>
-      <w:proofErr w:type="spellEnd"/>
-      <w:r>
-        <w:rPr>
-          <w:sz w:val="32"/>
-          <w:szCs w:val="32"/>
-          <w:vertAlign w:val="subscript"/>
-        </w:rPr>
-        <w:t xml:space="preserve"> </w:t>
+        <w:t xml:space="preserve">a </w:t>
       </w:r>
       <w:r>
         <w:rPr>
@@ -1456,7 +1381,6 @@
           <w:szCs w:val="32"/>
         </w:rPr>
       </w:pPr>
-      <w:proofErr w:type="spellStart"/>
       <w:r>
         <w:rPr>
           <w:sz w:val="32"/>
@@ -1470,137 +1394,100 @@
           <w:szCs w:val="32"/>
           <w:vertAlign w:val="subscript"/>
         </w:rPr>
+        <w:t xml:space="preserve">a </w:t>
+      </w:r>
+      <w:r>
+        <w:rPr>
+          <w:sz w:val="32"/>
+          <w:szCs w:val="32"/>
+        </w:rPr>
+        <w:t>– вязкость фазы a</w:t>
+      </w:r>
+    </w:p>
+    <w:p>
+      <w:pPr>
+        <w:rPr>
+          <w:sz w:val="32"/>
+          <w:szCs w:val="32"/>
+        </w:rPr>
+      </w:pPr>
+    </w:p>
+    <w:p>
+      <w:pPr>
+        <w:rPr>
+          <w:sz w:val="32"/>
+          <w:szCs w:val="32"/>
+        </w:rPr>
+      </w:pPr>
+    </w:p>
+    <w:p>
+      <w:pPr>
+        <w:rPr>
+          <w:sz w:val="32"/>
+          <w:szCs w:val="32"/>
+        </w:rPr>
+      </w:pPr>
+    </w:p>
+    <w:p>
+      <w:pPr>
+        <w:rPr>
+          <w:sz w:val="32"/>
+          <w:szCs w:val="32"/>
+        </w:rPr>
+      </w:pPr>
+    </w:p>
+    <w:p>
+      <w:pPr>
+        <w:rPr>
+          <w:sz w:val="32"/>
+          <w:szCs w:val="32"/>
+        </w:rPr>
+      </w:pPr>
+      <w:r>
+        <w:rPr>
+          <w:sz w:val="32"/>
+          <w:szCs w:val="32"/>
+        </w:rPr>
+        <w:t>k</w:t>
+      </w:r>
+      <w:r>
+        <w:rPr>
+          <w:sz w:val="32"/>
+          <w:szCs w:val="32"/>
+          <w:vertAlign w:val="subscript"/>
+        </w:rPr>
+        <w:t xml:space="preserve">a </w:t>
+      </w:r>
+      <w:r>
+        <w:rPr>
+          <w:sz w:val="32"/>
+          <w:szCs w:val="32"/>
+        </w:rPr>
+        <w:t>= k</w:t>
+      </w:r>
+      <w:r>
+        <w:rPr>
+          <w:sz w:val="32"/>
+          <w:szCs w:val="32"/>
+          <w:vertAlign w:val="subscript"/>
+        </w:rPr>
         <w:t>a</w:t>
       </w:r>
-      <w:proofErr w:type="spellEnd"/>
+      <w:r>
+        <w:rPr>
+          <w:sz w:val="32"/>
+          <w:szCs w:val="32"/>
+        </w:rPr>
+        <w:t>(s</w:t>
+      </w:r>
       <w:r>
         <w:rPr>
           <w:sz w:val="32"/>
           <w:szCs w:val="32"/>
           <w:vertAlign w:val="subscript"/>
         </w:rPr>
-        <w:t xml:space="preserve"> </w:t>
-      </w:r>
-      <w:r>
-        <w:rPr>
-          <w:sz w:val="32"/>
-          <w:szCs w:val="32"/>
-        </w:rPr>
-        <w:t>– вязкость фазы a</w:t>
-      </w:r>
-    </w:p>
-    <w:p>
-      <w:pPr>
-        <w:rPr>
-          <w:sz w:val="32"/>
-          <w:szCs w:val="32"/>
-        </w:rPr>
-      </w:pPr>
-    </w:p>
-    <w:p>
-      <w:pPr>
-        <w:rPr>
-          <w:sz w:val="32"/>
-          <w:szCs w:val="32"/>
-        </w:rPr>
-      </w:pPr>
-    </w:p>
-    <w:p>
-      <w:pPr>
-        <w:rPr>
-          <w:sz w:val="32"/>
-          <w:szCs w:val="32"/>
-        </w:rPr>
-      </w:pPr>
-    </w:p>
-    <w:p>
-      <w:pPr>
-        <w:rPr>
-          <w:sz w:val="32"/>
-          <w:szCs w:val="32"/>
-        </w:rPr>
-      </w:pPr>
-    </w:p>
-    <w:p>
-      <w:pPr>
-        <w:rPr>
-          <w:sz w:val="32"/>
-          <w:szCs w:val="32"/>
-        </w:rPr>
-      </w:pPr>
-      <w:proofErr w:type="spellStart"/>
-      <w:r>
-        <w:rPr>
-          <w:sz w:val="32"/>
-          <w:szCs w:val="32"/>
-        </w:rPr>
-        <w:t>k</w:t>
-      </w:r>
-      <w:r>
-        <w:rPr>
-          <w:sz w:val="32"/>
-          <w:szCs w:val="32"/>
-          <w:vertAlign w:val="subscript"/>
-        </w:rPr>
         <w:t>a</w:t>
       </w:r>
-      <w:proofErr w:type="spellEnd"/>
-      <w:r>
-        <w:rPr>
-          <w:sz w:val="32"/>
-          <w:szCs w:val="32"/>
-          <w:vertAlign w:val="subscript"/>
-        </w:rPr>
-        <w:t xml:space="preserve"> </w:t>
-      </w:r>
-      <w:r>
-        <w:rPr>
-          <w:sz w:val="32"/>
-          <w:szCs w:val="32"/>
-        </w:rPr>
-        <w:t xml:space="preserve">= </w:t>
-      </w:r>
-      <w:proofErr w:type="spellStart"/>
-      <w:r>
-        <w:rPr>
-          <w:sz w:val="32"/>
-          <w:szCs w:val="32"/>
-        </w:rPr>
-        <w:t>k</w:t>
-      </w:r>
-      <w:r>
-        <w:rPr>
-          <w:sz w:val="32"/>
-          <w:szCs w:val="32"/>
-          <w:vertAlign w:val="subscript"/>
-        </w:rPr>
-        <w:t>a</w:t>
-      </w:r>
-      <w:proofErr w:type="spellEnd"/>
-      <w:r>
-        <w:rPr>
-          <w:sz w:val="32"/>
-          <w:szCs w:val="32"/>
-        </w:rPr>
-        <w:t>(</w:t>
-      </w:r>
-      <w:proofErr w:type="spellStart"/>
-      <w:r>
-        <w:rPr>
-          <w:sz w:val="32"/>
-          <w:szCs w:val="32"/>
-        </w:rPr>
-        <w:t>s</w:t>
-      </w:r>
-      <w:r>
-        <w:rPr>
-          <w:sz w:val="32"/>
-          <w:szCs w:val="32"/>
-          <w:vertAlign w:val="subscript"/>
-        </w:rPr>
-        <w:t>a</w:t>
-      </w:r>
-      <w:proofErr w:type="spellEnd"/>
       <w:r>
         <w:rPr>
           <w:sz w:val="32"/>
@@ -1627,25 +1514,7 @@
           <w:sz w:val="32"/>
           <w:szCs w:val="32"/>
         </w:rPr>
-        <w:t>Индексы фаз для двухфазного случая: L (</w:t>
-      </w:r>
-      <w:proofErr w:type="spellStart"/>
-      <w:r>
-        <w:rPr>
-          <w:rFonts w:ascii="Times New Roman" w:eastAsia="Times New Roman" w:hAnsi="Times New Roman" w:cs="Times New Roman"/>
-          <w:sz w:val="32"/>
-          <w:szCs w:val="32"/>
-        </w:rPr>
-        <w:t>oil</w:t>
-      </w:r>
-      <w:proofErr w:type="spellEnd"/>
-      <w:r>
-        <w:rPr>
-          <w:rFonts w:ascii="Times New Roman" w:eastAsia="Times New Roman" w:hAnsi="Times New Roman" w:cs="Times New Roman"/>
-          <w:sz w:val="32"/>
-          <w:szCs w:val="32"/>
-        </w:rPr>
-        <w:t xml:space="preserve">) - нефть и </w:t>
+        <w:t xml:space="preserve">Индексы фаз для двухфазного случая: L (oil) - нефть и </w:t>
       </w:r>
       <w:r>
         <w:rPr>
@@ -1671,25 +1540,7 @@
           <w:sz w:val="32"/>
           <w:szCs w:val="32"/>
         </w:rPr>
-        <w:t xml:space="preserve"> (</w:t>
-      </w:r>
-      <w:proofErr w:type="spellStart"/>
-      <w:r>
-        <w:rPr>
-          <w:rFonts w:ascii="Times New Roman" w:eastAsia="Times New Roman" w:hAnsi="Times New Roman" w:cs="Times New Roman"/>
-          <w:sz w:val="32"/>
-          <w:szCs w:val="32"/>
-        </w:rPr>
-        <w:t>water</w:t>
-      </w:r>
-      <w:proofErr w:type="spellEnd"/>
-      <w:r>
-        <w:rPr>
-          <w:rFonts w:ascii="Times New Roman" w:eastAsia="Times New Roman" w:hAnsi="Times New Roman" w:cs="Times New Roman"/>
-          <w:sz w:val="32"/>
-          <w:szCs w:val="32"/>
-        </w:rPr>
-        <w:t>) – вода. В нефти N компонент</w:t>
+        <w:t xml:space="preserve"> (water) – вода. В нефти N компонент</w:t>
       </w:r>
     </w:p>
     <w:p>
@@ -1825,23 +1676,7 @@
           <w:sz w:val="32"/>
           <w:szCs w:val="32"/>
         </w:rPr>
-        <w:t xml:space="preserve">Для воды S* = 0.25. Пока s </w:t>
-      </w:r>
-      <w:proofErr w:type="gramStart"/>
-      <w:r>
-        <w:rPr>
-          <w:sz w:val="32"/>
-          <w:szCs w:val="32"/>
-        </w:rPr>
-        <w:t>&lt; S</w:t>
-      </w:r>
-      <w:proofErr w:type="gramEnd"/>
-      <w:r>
-        <w:rPr>
-          <w:sz w:val="32"/>
-          <w:szCs w:val="32"/>
-        </w:rPr>
-        <w:t>* - вода неподвижна</w:t>
+        <w:t>Для воды S* = 0.25. Пока s &lt; S* - вода неподвижна</w:t>
       </w:r>
     </w:p>
     <w:p>
@@ -1871,15 +1706,7 @@
           <w:sz w:val="32"/>
           <w:szCs w:val="32"/>
         </w:rPr>
-        <w:t xml:space="preserve">Если </w:t>
-      </w:r>
-      <w:proofErr w:type="spellStart"/>
-      <w:r>
-        <w:rPr>
-          <w:sz w:val="32"/>
-          <w:szCs w:val="32"/>
-        </w:rPr>
-        <w:t>s</w:t>
+        <w:t>Если s</w:t>
       </w:r>
       <w:r>
         <w:rPr>
@@ -1889,29 +1716,12 @@
         </w:rPr>
         <w:t>L</w:t>
       </w:r>
-      <w:proofErr w:type="spellEnd"/>
-      <w:r>
-        <w:rPr>
-          <w:sz w:val="32"/>
-          <w:szCs w:val="32"/>
-        </w:rPr>
-        <w:t xml:space="preserve"> </w:t>
-      </w:r>
-      <w:proofErr w:type="gramStart"/>
-      <w:r>
-        <w:rPr>
-          <w:sz w:val="32"/>
-          <w:szCs w:val="32"/>
-        </w:rPr>
-        <w:t>&lt; S</w:t>
-      </w:r>
-      <w:proofErr w:type="gramEnd"/>
-      <w:r>
-        <w:rPr>
-          <w:sz w:val="32"/>
-          <w:szCs w:val="32"/>
-        </w:rPr>
-        <w:t>** - нефть неподвижна из-за капиллярных сил (скелет + другая фаза)</w:t>
+      <w:r>
+        <w:rPr>
+          <w:sz w:val="32"/>
+          <w:szCs w:val="32"/>
+        </w:rPr>
+        <w:t xml:space="preserve"> &lt; S** - нефть неподвижна из-за капиллярных сил (скелет + другая фаза)</w:t>
       </w:r>
     </w:p>
     <w:p>
@@ -2659,69 +2469,33 @@
           <w:szCs w:val="32"/>
         </w:rPr>
         <w:lastRenderedPageBreak/>
-        <w:t xml:space="preserve">Система </w:t>
-      </w:r>
-      <w:proofErr w:type="spellStart"/>
-      <w:r>
-        <w:rPr>
-          <w:rFonts w:ascii="Times New Roman" w:eastAsia="Times New Roman" w:hAnsi="Times New Roman" w:cs="Times New Roman"/>
-          <w:sz w:val="32"/>
-          <w:szCs w:val="32"/>
-        </w:rPr>
-        <w:t>термодинамически</w:t>
-      </w:r>
-      <w:proofErr w:type="spellEnd"/>
-      <w:r>
-        <w:rPr>
-          <w:rFonts w:ascii="Times New Roman" w:eastAsia="Times New Roman" w:hAnsi="Times New Roman" w:cs="Times New Roman"/>
-          <w:sz w:val="32"/>
-          <w:szCs w:val="32"/>
-        </w:rPr>
-        <w:t xml:space="preserve"> определена если заданы концентрации N компонент, давления и температуры.</w:t>
-      </w:r>
-    </w:p>
-    <w:p>
-      <w:pPr>
-        <w:rPr>
-          <w:rFonts w:ascii="Times New Roman" w:eastAsia="Times New Roman" w:hAnsi="Times New Roman" w:cs="Times New Roman"/>
-          <w:sz w:val="32"/>
-          <w:szCs w:val="32"/>
-        </w:rPr>
-      </w:pPr>
-    </w:p>
-    <w:p>
-      <w:pPr>
-        <w:rPr>
-          <w:rFonts w:ascii="Times New Roman" w:eastAsia="Times New Roman" w:hAnsi="Times New Roman" w:cs="Times New Roman"/>
-          <w:sz w:val="32"/>
-          <w:szCs w:val="32"/>
-        </w:rPr>
-      </w:pPr>
-      <w:r>
-        <w:rPr>
-          <w:rFonts w:ascii="Times New Roman" w:eastAsia="Times New Roman" w:hAnsi="Times New Roman" w:cs="Times New Roman"/>
-          <w:sz w:val="32"/>
-          <w:szCs w:val="32"/>
-        </w:rPr>
-        <w:t xml:space="preserve">Одной из важных проблем является определение типа уравнений, так как скорость фильтрации не постоянна. Рассмотрим частный случай – модель </w:t>
-      </w:r>
-      <w:proofErr w:type="spellStart"/>
-      <w:r>
-        <w:rPr>
-          <w:rFonts w:ascii="Times New Roman" w:eastAsia="Times New Roman" w:hAnsi="Times New Roman" w:cs="Times New Roman"/>
-          <w:sz w:val="32"/>
-          <w:szCs w:val="32"/>
-        </w:rPr>
-        <w:t>Баклея-Леверетта</w:t>
-      </w:r>
-      <w:proofErr w:type="spellEnd"/>
-      <w:r>
-        <w:rPr>
-          <w:rFonts w:ascii="Times New Roman" w:eastAsia="Times New Roman" w:hAnsi="Times New Roman" w:cs="Times New Roman"/>
-          <w:sz w:val="32"/>
-          <w:szCs w:val="32"/>
-        </w:rPr>
-        <w:t xml:space="preserve"> для воды и нефти. Исследуем систему уравнений (1).</w:t>
+        <w:t>Система термодинамически определена если заданы концентрации N компонент, давления и температуры.</w:t>
+      </w:r>
+    </w:p>
+    <w:p>
+      <w:pPr>
+        <w:rPr>
+          <w:rFonts w:ascii="Times New Roman" w:eastAsia="Times New Roman" w:hAnsi="Times New Roman" w:cs="Times New Roman"/>
+          <w:sz w:val="32"/>
+          <w:szCs w:val="32"/>
+        </w:rPr>
+      </w:pPr>
+    </w:p>
+    <w:p>
+      <w:pPr>
+        <w:rPr>
+          <w:rFonts w:ascii="Times New Roman" w:eastAsia="Times New Roman" w:hAnsi="Times New Roman" w:cs="Times New Roman"/>
+          <w:sz w:val="32"/>
+          <w:szCs w:val="32"/>
+        </w:rPr>
+      </w:pPr>
+      <w:r>
+        <w:rPr>
+          <w:rFonts w:ascii="Times New Roman" w:eastAsia="Times New Roman" w:hAnsi="Times New Roman" w:cs="Times New Roman"/>
+          <w:sz w:val="32"/>
+          <w:szCs w:val="32"/>
+        </w:rPr>
+        <w:t>Одной из важных проблем является определение типа уравнений, так как скорость фильтрации не постоянна. Рассмотрим частный случай – модель Баклея-Леверетта для воды и нефти. Исследуем систему уравнений (1).</w:t>
       </w:r>
     </w:p>
     <w:p>
@@ -2794,19 +2568,8 @@
           <w:sz w:val="72"/>
           <w:szCs w:val="72"/>
         </w:rPr>
-        <w:t xml:space="preserve">Модель </w:t>
-      </w:r>
-      <w:proofErr w:type="spellStart"/>
-      <w:r>
-        <w:rPr>
-          <w:rFonts w:ascii="Times New Roman" w:eastAsia="Times New Roman" w:hAnsi="Times New Roman" w:cs="Times New Roman"/>
-          <w:color w:val="000000"/>
-          <w:sz w:val="72"/>
-          <w:szCs w:val="72"/>
-        </w:rPr>
-        <w:t>Баклея-Леверетта</w:t>
-      </w:r>
-      <w:proofErr w:type="spellEnd"/>
+        <w:t>Модель Баклея-Леверетта</w:t>
+      </w:r>
     </w:p>
     <w:p>
       <w:pPr>
@@ -4481,16 +4244,7 @@
                     <w:sz w:val="40"/>
                     <w:szCs w:val="40"/>
                   </w:rPr>
-                  <m:t>-</m:t>
-                </m:r>
-                <m:r>
-                  <w:rPr>
-                    <w:rFonts w:ascii="Cambria Math" w:eastAsia="Cambria Math" w:hAnsi="Cambria Math" w:cs="Cambria Math"/>
-                    <w:color w:val="000000"/>
-                    <w:sz w:val="40"/>
-                    <w:szCs w:val="40"/>
-                  </w:rPr>
-                  <m:t>m</m:t>
+                  <m:t>-m</m:t>
                 </m:r>
                 <m:f>
                   <m:fPr>
@@ -6606,34 +6360,53 @@
             </m:dPr>
             <m:e>
               <m:r>
+                <m:rPr>
+                  <m:sty m:val="p"/>
+                </m:rPr>
                 <w:rPr>
-                  <w:rFonts w:ascii="Cambria Math" w:hAnsi="Cambria Math"/>
+                  <w:rFonts w:ascii="Cambria Math" w:eastAsia="Times New Roman" w:hAnsi="Cambria Math" w:cs="Times New Roman"/>
+                  <w:color w:val="000000"/>
+                  <w:sz w:val="32"/>
+                  <w:szCs w:val="32"/>
+                </w:rPr>
+                <m:t xml:space="preserve"> </m:t>
+              </m:r>
+              <m:r>
+                <w:rPr>
+                  <w:rFonts w:ascii="Cambria Math" w:eastAsia="Cambria Math" w:hAnsi="Cambria Math" w:cs="Cambria Math"/>
+                  <w:color w:val="000000"/>
                   <w:sz w:val="40"/>
                   <w:szCs w:val="40"/>
                 </w:rPr>
                 <m:t>ϕ</m:t>
               </m:r>
-              <m:bar>
-                <m:barPr>
+              <m:acc>
+                <m:accPr>
+                  <m:chr m:val="̅"/>
                   <m:ctrlPr>
                     <w:rPr>
-                      <w:rFonts w:ascii="Cambria Math" w:hAnsi="Cambria Math"/>
+                      <w:rFonts w:ascii="Cambria Math" w:eastAsia="Cambria Math" w:hAnsi="Cambria Math" w:cs="Cambria Math"/>
+                      <w:color w:val="000000"/>
                       <w:sz w:val="40"/>
                       <w:szCs w:val="40"/>
                     </w:rPr>
                   </m:ctrlPr>
-                </m:barPr>
+                </m:accPr>
                 <m:e>
                   <m:r>
+                    <m:rPr>
+                      <m:sty m:val="p"/>
+                    </m:rPr>
                     <w:rPr>
-                      <w:rFonts w:ascii="Cambria Math" w:hAnsi="Cambria Math"/>
+                      <w:rFonts w:ascii="Cambria Math" w:eastAsia="Cambria Math" w:hAnsi="Cambria Math" w:cs="Cambria Math"/>
+                      <w:color w:val="000000"/>
                       <w:sz w:val="40"/>
                       <w:szCs w:val="40"/>
                     </w:rPr>
                     <m:t>W</m:t>
                   </m:r>
                 </m:e>
-              </m:bar>
+              </m:acc>
             </m:e>
           </m:d>
           <m:r>
@@ -6825,7 +6598,6 @@
           <w:color w:val="000000"/>
           <w:sz w:val="40"/>
           <w:szCs w:val="40"/>
-          <w:lang w:val="en-US"/>
         </w:rPr>
       </w:pPr>
     </w:p>
@@ -8325,25 +8097,14 @@
           <w:szCs w:val="32"/>
         </w:rPr>
       </w:pPr>
-      <w:proofErr w:type="gramStart"/>
-      <w:r>
-        <w:rPr>
-          <w:rFonts w:ascii="Times New Roman" w:eastAsia="Times New Roman" w:hAnsi="Times New Roman" w:cs="Times New Roman"/>
-          <w:color w:val="000000"/>
-          <w:sz w:val="32"/>
-          <w:szCs w:val="32"/>
-        </w:rPr>
-        <w:t>D &gt;</w:t>
-      </w:r>
-      <w:proofErr w:type="gramEnd"/>
-      <w:r>
-        <w:rPr>
-          <w:rFonts w:ascii="Times New Roman" w:eastAsia="Times New Roman" w:hAnsi="Times New Roman" w:cs="Times New Roman"/>
-          <w:color w:val="000000"/>
-          <w:sz w:val="32"/>
-          <w:szCs w:val="32"/>
-        </w:rPr>
-        <w:t xml:space="preserve"> 0</w:t>
+      <w:r>
+        <w:rPr>
+          <w:rFonts w:ascii="Times New Roman" w:eastAsia="Times New Roman" w:hAnsi="Times New Roman" w:cs="Times New Roman"/>
+          <w:color w:val="000000"/>
+          <w:sz w:val="32"/>
+          <w:szCs w:val="32"/>
+        </w:rPr>
+        <w:t>D &gt; 0</w:t>
       </w:r>
       <w:r>
         <w:rPr>
@@ -8443,19 +8204,8 @@
           <w:sz w:val="32"/>
           <w:szCs w:val="32"/>
         </w:rPr>
-        <w:t xml:space="preserve">D </w:t>
-      </w:r>
-      <w:proofErr w:type="gramStart"/>
-      <w:r>
-        <w:rPr>
-          <w:rFonts w:ascii="Times New Roman" w:eastAsia="Times New Roman" w:hAnsi="Times New Roman" w:cs="Times New Roman"/>
-          <w:color w:val="000000"/>
-          <w:sz w:val="32"/>
-          <w:szCs w:val="32"/>
-        </w:rPr>
-        <w:t>&lt; 0</w:t>
-      </w:r>
-      <w:proofErr w:type="gramEnd"/>
+        <w:t>D &lt; 0</w:t>
+      </w:r>
       <w:r>
         <w:rPr>
           <w:rFonts w:ascii="Times New Roman" w:eastAsia="Times New Roman" w:hAnsi="Times New Roman" w:cs="Times New Roman"/>
@@ -8848,19 +8598,8 @@
           <w:szCs w:val="52"/>
         </w:rPr>
         <w:lastRenderedPageBreak/>
-        <w:t xml:space="preserve">Задача </w:t>
-      </w:r>
-      <w:proofErr w:type="spellStart"/>
-      <w:r>
-        <w:rPr>
-          <w:rFonts w:ascii="Times New Roman" w:eastAsia="Times New Roman" w:hAnsi="Times New Roman" w:cs="Times New Roman"/>
-          <w:color w:val="000000"/>
-          <w:sz w:val="52"/>
-          <w:szCs w:val="52"/>
-        </w:rPr>
-        <w:t>Баклея-Леверетта</w:t>
-      </w:r>
-      <w:proofErr w:type="spellEnd"/>
+        <w:t>Задача Баклея-Леверетта</w:t>
+      </w:r>
     </w:p>
     <w:p>
       <w:pPr>
@@ -9251,27 +8990,7 @@
           <w:sz w:val="32"/>
           <w:szCs w:val="32"/>
         </w:rPr>
-        <w:t xml:space="preserve">0 </w:t>
-      </w:r>
-      <w:proofErr w:type="gramStart"/>
-      <w:r>
-        <w:rPr>
-          <w:rFonts w:ascii="Times New Roman" w:eastAsia="Times New Roman" w:hAnsi="Times New Roman" w:cs="Times New Roman"/>
-          <w:color w:val="000000"/>
-          <w:sz w:val="32"/>
-          <w:szCs w:val="32"/>
-        </w:rPr>
-        <w:t>&lt; x</w:t>
-      </w:r>
-      <w:proofErr w:type="gramEnd"/>
-      <w:r>
-        <w:rPr>
-          <w:rFonts w:ascii="Times New Roman" w:eastAsia="Times New Roman" w:hAnsi="Times New Roman" w:cs="Times New Roman"/>
-          <w:color w:val="000000"/>
-          <w:sz w:val="32"/>
-          <w:szCs w:val="32"/>
-        </w:rPr>
-        <w:t xml:space="preserve"> &lt; L</w:t>
+        <w:t>0 &lt; x &lt; L</w:t>
       </w:r>
     </w:p>
     <w:p>
@@ -9297,27 +9016,7 @@
           <w:sz w:val="32"/>
           <w:szCs w:val="32"/>
         </w:rPr>
-        <w:t>Пусть при x=0 и x=L определены плотности и равны соответственно p1, p2, для определённости p</w:t>
-      </w:r>
-      <w:proofErr w:type="gramStart"/>
-      <w:r>
-        <w:rPr>
-          <w:rFonts w:ascii="Times New Roman" w:eastAsia="Times New Roman" w:hAnsi="Times New Roman" w:cs="Times New Roman"/>
-          <w:color w:val="000000"/>
-          <w:sz w:val="32"/>
-          <w:szCs w:val="32"/>
-        </w:rPr>
-        <w:t>1&gt;p</w:t>
-      </w:r>
-      <w:proofErr w:type="gramEnd"/>
-      <w:r>
-        <w:rPr>
-          <w:rFonts w:ascii="Times New Roman" w:eastAsia="Times New Roman" w:hAnsi="Times New Roman" w:cs="Times New Roman"/>
-          <w:color w:val="000000"/>
-          <w:sz w:val="32"/>
-          <w:szCs w:val="32"/>
-        </w:rPr>
-        <w:t>2</w:t>
+        <w:t>Пусть при x=0 и x=L определены плотности и равны соответственно p1, p2, для определённости p1&gt;p2</w:t>
       </w:r>
     </w:p>
     <w:p>
@@ -9388,25 +9087,14 @@
           <w:szCs w:val="32"/>
         </w:rPr>
       </w:pPr>
-      <w:proofErr w:type="gramStart"/>
-      <w:r>
-        <w:rPr>
-          <w:rFonts w:ascii="Times New Roman" w:eastAsia="Times New Roman" w:hAnsi="Times New Roman" w:cs="Times New Roman"/>
-          <w:color w:val="000000"/>
-          <w:sz w:val="32"/>
-          <w:szCs w:val="32"/>
-        </w:rPr>
-        <w:t>s(</w:t>
-      </w:r>
-      <w:proofErr w:type="gramEnd"/>
-      <w:r>
-        <w:rPr>
-          <w:rFonts w:ascii="Times New Roman" w:eastAsia="Times New Roman" w:hAnsi="Times New Roman" w:cs="Times New Roman"/>
-          <w:color w:val="000000"/>
-          <w:sz w:val="32"/>
-          <w:szCs w:val="32"/>
-        </w:rPr>
-        <w:t>0, x) = 0</w:t>
+      <w:r>
+        <w:rPr>
+          <w:rFonts w:ascii="Times New Roman" w:eastAsia="Times New Roman" w:hAnsi="Times New Roman" w:cs="Times New Roman"/>
+          <w:color w:val="000000"/>
+          <w:sz w:val="32"/>
+          <w:szCs w:val="32"/>
+        </w:rPr>
+        <w:t>s(0, x) = 0</w:t>
       </w:r>
     </w:p>
     <w:p>
@@ -9451,25 +9139,14 @@
           <w:szCs w:val="32"/>
         </w:rPr>
       </w:pPr>
-      <w:proofErr w:type="gramStart"/>
-      <w:r>
-        <w:rPr>
-          <w:rFonts w:ascii="Times New Roman" w:eastAsia="Times New Roman" w:hAnsi="Times New Roman" w:cs="Times New Roman"/>
-          <w:color w:val="000000"/>
-          <w:sz w:val="32"/>
-          <w:szCs w:val="32"/>
-        </w:rPr>
-        <w:t>s(</w:t>
-      </w:r>
-      <w:proofErr w:type="gramEnd"/>
-      <w:r>
-        <w:rPr>
-          <w:rFonts w:ascii="Times New Roman" w:eastAsia="Times New Roman" w:hAnsi="Times New Roman" w:cs="Times New Roman"/>
-          <w:color w:val="000000"/>
-          <w:sz w:val="32"/>
-          <w:szCs w:val="32"/>
-        </w:rPr>
-        <w:t>t, 0) = 1</w:t>
+      <w:r>
+        <w:rPr>
+          <w:rFonts w:ascii="Times New Roman" w:eastAsia="Times New Roman" w:hAnsi="Times New Roman" w:cs="Times New Roman"/>
+          <w:color w:val="000000"/>
+          <w:sz w:val="32"/>
+          <w:szCs w:val="32"/>
+        </w:rPr>
+        <w:t>s(t, 0) = 1</w:t>
       </w:r>
     </w:p>
     <w:p>
@@ -9986,6 +9663,7 @@
       <w:r>
         <w:rPr>
           <w:rFonts w:ascii="Times New Roman" w:eastAsia="Times New Roman" w:hAnsi="Times New Roman" w:cs="Times New Roman"/>
+          <w:noProof/>
           <w:color w:val="000000"/>
           <w:sz w:val="32"/>
           <w:szCs w:val="32"/>
@@ -10162,27 +9840,7 @@
           <w:sz w:val="32"/>
           <w:szCs w:val="32"/>
         </w:rPr>
-        <w:t xml:space="preserve">Используется для решения СЛАУ вида </w:t>
-      </w:r>
-      <w:proofErr w:type="spellStart"/>
-      <w:r>
-        <w:rPr>
-          <w:rFonts w:ascii="Times New Roman" w:eastAsia="Times New Roman" w:hAnsi="Times New Roman" w:cs="Times New Roman"/>
-          <w:color w:val="000000"/>
-          <w:sz w:val="32"/>
-          <w:szCs w:val="32"/>
-        </w:rPr>
-        <w:t>Ax</w:t>
-      </w:r>
-      <w:proofErr w:type="spellEnd"/>
-      <w:r>
-        <w:rPr>
-          <w:rFonts w:ascii="Times New Roman" w:eastAsia="Times New Roman" w:hAnsi="Times New Roman" w:cs="Times New Roman"/>
-          <w:color w:val="000000"/>
-          <w:sz w:val="32"/>
-          <w:szCs w:val="32"/>
-        </w:rPr>
-        <w:t xml:space="preserve"> = d</w:t>
+        <w:t>Используется для решения СЛАУ вида Ax = d</w:t>
       </w:r>
     </w:p>
     <w:p>
@@ -10199,7 +9857,6 @@
           <w:color w:val="000000"/>
           <w:sz w:val="32"/>
           <w:szCs w:val="32"/>
-          <w:lang w:val="en-US"/>
         </w:rPr>
       </w:pPr>
     </w:p>
@@ -10439,27 +10096,7 @@
           <w:sz w:val="32"/>
           <w:szCs w:val="32"/>
         </w:rPr>
-        <w:t xml:space="preserve">Далее для i = </w:t>
-      </w:r>
-      <w:proofErr w:type="gramStart"/>
-      <w:r>
-        <w:rPr>
-          <w:rFonts w:ascii="Times New Roman" w:eastAsia="Times New Roman" w:hAnsi="Times New Roman" w:cs="Times New Roman"/>
-          <w:color w:val="000000"/>
-          <w:sz w:val="32"/>
-          <w:szCs w:val="32"/>
-        </w:rPr>
-        <w:t>1,…</w:t>
-      </w:r>
-      <w:proofErr w:type="gramEnd"/>
-      <w:r>
-        <w:rPr>
-          <w:rFonts w:ascii="Times New Roman" w:eastAsia="Times New Roman" w:hAnsi="Times New Roman" w:cs="Times New Roman"/>
-          <w:color w:val="000000"/>
-          <w:sz w:val="32"/>
-          <w:szCs w:val="32"/>
-        </w:rPr>
-        <w:t>,m-1</w:t>
+        <w:t>Далее для i = 1,…,m-1</w:t>
       </w:r>
     </w:p>
     <w:p>

</xml_diff>

<commit_message>
2.1 | added animation
</commit_message>
<xml_diff>
--- a/Записи_по_курсовой.docx
+++ b/Записи_по_курсовой.docx
@@ -12152,6 +12152,56 @@
           <w:rFonts w:ascii="Times New Roman" w:eastAsia="Times New Roman" w:hAnsi="Times New Roman" w:cs="Times New Roman"/>
           <w:sz w:val="32"/>
           <w:szCs w:val="32"/>
+          <w:lang w:val="en-US"/>
+        </w:rPr>
+      </w:pPr>
+    </w:p>
+    <w:p>
+      <w:pPr>
+        <w:rPr>
+          <w:rFonts w:ascii="Times New Roman" w:eastAsia="Times New Roman" w:hAnsi="Times New Roman" w:cs="Times New Roman"/>
+          <w:sz w:val="32"/>
+          <w:szCs w:val="32"/>
+          <w:lang w:val="en-US"/>
+        </w:rPr>
+      </w:pPr>
+    </w:p>
+    <w:p>
+      <w:pPr>
+        <w:rPr>
+          <w:rFonts w:ascii="Times New Roman" w:eastAsia="Times New Roman" w:hAnsi="Times New Roman" w:cs="Times New Roman"/>
+          <w:sz w:val="32"/>
+          <w:szCs w:val="32"/>
+          <w:lang w:val="en-US"/>
+        </w:rPr>
+      </w:pPr>
+    </w:p>
+    <w:p>
+      <w:pPr>
+        <w:rPr>
+          <w:rFonts w:ascii="Times New Roman" w:eastAsia="Times New Roman" w:hAnsi="Times New Roman" w:cs="Times New Roman"/>
+          <w:sz w:val="32"/>
+          <w:szCs w:val="32"/>
+          <w:lang w:val="en-US"/>
+        </w:rPr>
+      </w:pPr>
+    </w:p>
+    <w:p>
+      <w:pPr>
+        <w:rPr>
+          <w:rFonts w:ascii="Times New Roman" w:eastAsia="Times New Roman" w:hAnsi="Times New Roman" w:cs="Times New Roman"/>
+          <w:sz w:val="32"/>
+          <w:szCs w:val="32"/>
+          <w:lang w:val="en-US"/>
+        </w:rPr>
+      </w:pPr>
+    </w:p>
+    <w:p>
+      <w:pPr>
+        <w:rPr>
+          <w:rFonts w:ascii="Times New Roman" w:eastAsia="Times New Roman" w:hAnsi="Times New Roman" w:cs="Times New Roman"/>
+          <w:sz w:val="32"/>
+          <w:szCs w:val="32"/>
         </w:rPr>
       </w:pPr>
       <w:r>
@@ -12202,53 +12252,198 @@
           <w:rFonts w:ascii="Times New Roman" w:eastAsia="Times New Roman" w:hAnsi="Times New Roman" w:cs="Times New Roman"/>
           <w:sz w:val="32"/>
           <w:szCs w:val="32"/>
-        </w:rPr>
-      </w:pPr>
-      <w:r>
-        <w:rPr>
-          <w:rFonts w:ascii="Times New Roman" w:eastAsia="Times New Roman" w:hAnsi="Times New Roman" w:cs="Times New Roman"/>
-          <w:color w:val="000000"/>
+          <w:vertAlign w:val="subscript"/>
+        </w:rPr>
+      </w:pPr>
+      <w:r>
+        <w:rPr>
+          <w:rFonts w:ascii="Times New Roman" w:eastAsia="Times New Roman" w:hAnsi="Times New Roman" w:cs="Times New Roman"/>
+          <w:sz w:val="32"/>
+          <w:szCs w:val="32"/>
+        </w:rPr>
+        <w:t xml:space="preserve">На графиках показано значение </w:t>
+      </w:r>
+      <w:proofErr w:type="spellStart"/>
+      <w:r>
+        <w:rPr>
+          <w:rFonts w:ascii="Times New Roman" w:eastAsia="Times New Roman" w:hAnsi="Times New Roman" w:cs="Times New Roman"/>
+          <w:sz w:val="32"/>
+          <w:szCs w:val="32"/>
+        </w:rPr>
+        <w:t>водонасыщенности</w:t>
+      </w:r>
+      <w:proofErr w:type="spellEnd"/>
+      <w:r>
+        <w:rPr>
+          <w:rFonts w:ascii="Times New Roman" w:eastAsia="Times New Roman" w:hAnsi="Times New Roman" w:cs="Times New Roman"/>
+          <w:sz w:val="32"/>
+          <w:szCs w:val="32"/>
+        </w:rPr>
+        <w:t xml:space="preserve"> в 4 момента времени</w:t>
+      </w:r>
+      <w:r>
+        <w:rPr>
+          <w:rFonts w:ascii="Times New Roman" w:eastAsia="Times New Roman" w:hAnsi="Times New Roman" w:cs="Times New Roman"/>
+          <w:sz w:val="32"/>
+          <w:szCs w:val="32"/>
+        </w:rPr>
+        <w:t xml:space="preserve">: </w:t>
+      </w:r>
+      <w:r>
+        <w:rPr>
+          <w:rFonts w:ascii="Times New Roman" w:eastAsia="Times New Roman" w:hAnsi="Times New Roman" w:cs="Times New Roman"/>
+          <w:sz w:val="32"/>
+          <w:szCs w:val="32"/>
+        </w:rPr>
+        <w:t xml:space="preserve">в </w:t>
+      </w:r>
+      <w:r>
+        <w:rPr>
+          <w:rFonts w:ascii="Times New Roman" w:eastAsia="Times New Roman" w:hAnsi="Times New Roman" w:cs="Times New Roman"/>
           <w:sz w:val="32"/>
           <w:szCs w:val="32"/>
           <w:lang w:val="en-US"/>
         </w:rPr>
-        <w:t>n</w:t>
-      </w:r>
-      <w:r>
-        <w:rPr>
-          <w:rFonts w:ascii="Times New Roman" w:eastAsia="Times New Roman" w:hAnsi="Times New Roman" w:cs="Times New Roman"/>
-          <w:color w:val="000000"/>
+        <w:t>t</w:t>
+      </w:r>
+      <w:r>
+        <w:rPr>
+          <w:rFonts w:ascii="Times New Roman" w:eastAsia="Times New Roman" w:hAnsi="Times New Roman" w:cs="Times New Roman"/>
+          <w:sz w:val="32"/>
+          <w:szCs w:val="32"/>
+        </w:rPr>
+        <w:t xml:space="preserve"> = 0, </w:t>
+      </w:r>
+      <w:r>
+        <w:rPr>
+          <w:rFonts w:ascii="Times New Roman" w:eastAsia="Times New Roman" w:hAnsi="Times New Roman" w:cs="Times New Roman"/>
+          <w:sz w:val="32"/>
+          <w:szCs w:val="32"/>
+          <w:lang w:val="en-US"/>
+        </w:rPr>
+        <w:t>t</w:t>
+      </w:r>
+      <w:r>
+        <w:rPr>
+          <w:rFonts w:ascii="Times New Roman" w:eastAsia="Times New Roman" w:hAnsi="Times New Roman" w:cs="Times New Roman"/>
           <w:sz w:val="32"/>
           <w:szCs w:val="32"/>
         </w:rPr>
         <w:t xml:space="preserve"> = </w:t>
       </w:r>
-      <w:r>
-        <w:rPr>
-          <w:rFonts w:ascii="Times New Roman" w:eastAsia="Times New Roman" w:hAnsi="Times New Roman" w:cs="Times New Roman"/>
-          <w:color w:val="000000"/>
-          <w:sz w:val="32"/>
-          <w:szCs w:val="32"/>
-        </w:rPr>
-        <w:t>490</w:t>
-      </w:r>
-      <w:r>
-        <w:rPr>
-          <w:rFonts w:ascii="Times New Roman" w:eastAsia="Times New Roman" w:hAnsi="Times New Roman" w:cs="Times New Roman"/>
-          <w:color w:val="000000"/>
-          <w:sz w:val="32"/>
-          <w:szCs w:val="32"/>
-        </w:rPr>
-        <w:t xml:space="preserve"> - </w:t>
-      </w:r>
-      <w:r>
-        <w:rPr>
-          <w:rFonts w:ascii="Times New Roman" w:eastAsia="Times New Roman" w:hAnsi="Times New Roman" w:cs="Times New Roman"/>
-          <w:sz w:val="32"/>
-          <w:szCs w:val="32"/>
-        </w:rPr>
-        <w:t>кол-во шагов по времени</w:t>
-      </w:r>
+      <w:proofErr w:type="spellStart"/>
+      <w:r>
+        <w:rPr>
+          <w:rFonts w:ascii="Times New Roman" w:eastAsia="Times New Roman" w:hAnsi="Times New Roman" w:cs="Times New Roman"/>
+          <w:sz w:val="32"/>
+          <w:szCs w:val="32"/>
+          <w:lang w:val="en-US"/>
+        </w:rPr>
+        <w:t>t</w:t>
+      </w:r>
+      <w:r>
+        <w:rPr>
+          <w:rFonts w:ascii="Times New Roman" w:eastAsia="Times New Roman" w:hAnsi="Times New Roman" w:cs="Times New Roman"/>
+          <w:sz w:val="32"/>
+          <w:szCs w:val="32"/>
+          <w:vertAlign w:val="subscript"/>
+          <w:lang w:val="en-US"/>
+        </w:rPr>
+        <w:t>max</w:t>
+      </w:r>
+      <w:proofErr w:type="spellEnd"/>
+      <w:r>
+        <w:rPr>
+          <w:rFonts w:ascii="Times New Roman" w:eastAsia="Times New Roman" w:hAnsi="Times New Roman" w:cs="Times New Roman"/>
+          <w:sz w:val="32"/>
+          <w:szCs w:val="32"/>
+        </w:rPr>
+        <w:t xml:space="preserve"> / 3, </w:t>
+      </w:r>
+      <w:r>
+        <w:rPr>
+          <w:rFonts w:ascii="Times New Roman" w:eastAsia="Times New Roman" w:hAnsi="Times New Roman" w:cs="Times New Roman"/>
+          <w:sz w:val="32"/>
+          <w:szCs w:val="32"/>
+          <w:lang w:val="en-US"/>
+        </w:rPr>
+        <w:t>t</w:t>
+      </w:r>
+      <w:r>
+        <w:rPr>
+          <w:rFonts w:ascii="Times New Roman" w:eastAsia="Times New Roman" w:hAnsi="Times New Roman" w:cs="Times New Roman"/>
+          <w:sz w:val="32"/>
+          <w:szCs w:val="32"/>
+        </w:rPr>
+        <w:t xml:space="preserve"> = 2 * </w:t>
+      </w:r>
+      <w:proofErr w:type="spellStart"/>
+      <w:r>
+        <w:rPr>
+          <w:rFonts w:ascii="Times New Roman" w:eastAsia="Times New Roman" w:hAnsi="Times New Roman" w:cs="Times New Roman"/>
+          <w:sz w:val="32"/>
+          <w:szCs w:val="32"/>
+          <w:lang w:val="en-US"/>
+        </w:rPr>
+        <w:t>t</w:t>
+      </w:r>
+      <w:r>
+        <w:rPr>
+          <w:rFonts w:ascii="Times New Roman" w:eastAsia="Times New Roman" w:hAnsi="Times New Roman" w:cs="Times New Roman"/>
+          <w:sz w:val="32"/>
+          <w:szCs w:val="32"/>
+          <w:vertAlign w:val="subscript"/>
+          <w:lang w:val="en-US"/>
+        </w:rPr>
+        <w:t>max</w:t>
+      </w:r>
+      <w:proofErr w:type="spellEnd"/>
+      <w:r>
+        <w:rPr>
+          <w:rFonts w:ascii="Times New Roman" w:eastAsia="Times New Roman" w:hAnsi="Times New Roman" w:cs="Times New Roman"/>
+          <w:sz w:val="32"/>
+          <w:szCs w:val="32"/>
+        </w:rPr>
+        <w:t xml:space="preserve"> / 3, </w:t>
+      </w:r>
+      <w:r>
+        <w:rPr>
+          <w:rFonts w:ascii="Times New Roman" w:eastAsia="Times New Roman" w:hAnsi="Times New Roman" w:cs="Times New Roman"/>
+          <w:sz w:val="32"/>
+          <w:szCs w:val="32"/>
+          <w:lang w:val="en-US"/>
+        </w:rPr>
+        <w:t>t</w:t>
+      </w:r>
+      <w:r>
+        <w:rPr>
+          <w:rFonts w:ascii="Times New Roman" w:eastAsia="Times New Roman" w:hAnsi="Times New Roman" w:cs="Times New Roman"/>
+          <w:sz w:val="32"/>
+          <w:szCs w:val="32"/>
+        </w:rPr>
+        <w:t xml:space="preserve"> = </w:t>
+      </w:r>
+      <w:proofErr w:type="spellStart"/>
+      <w:r>
+        <w:rPr>
+          <w:rFonts w:ascii="Times New Roman" w:eastAsia="Times New Roman" w:hAnsi="Times New Roman" w:cs="Times New Roman"/>
+          <w:sz w:val="32"/>
+          <w:szCs w:val="32"/>
+          <w:lang w:val="en-US"/>
+        </w:rPr>
+        <w:t>t</w:t>
+      </w:r>
+      <w:r>
+        <w:rPr>
+          <w:rFonts w:ascii="Times New Roman" w:eastAsia="Times New Roman" w:hAnsi="Times New Roman" w:cs="Times New Roman"/>
+          <w:sz w:val="32"/>
+          <w:szCs w:val="32"/>
+          <w:vertAlign w:val="subscript"/>
+          <w:lang w:val="en-US"/>
+        </w:rPr>
+        <w:t>max</w:t>
+      </w:r>
+      <w:proofErr w:type="spellEnd"/>
     </w:p>
     <w:p>
       <w:pPr>
@@ -12270,32 +12465,16 @@
       <w:r>
         <w:rPr>
           <w:rFonts w:ascii="Times New Roman" w:eastAsia="Times New Roman" w:hAnsi="Times New Roman" w:cs="Times New Roman"/>
-          <w:sz w:val="32"/>
-          <w:szCs w:val="32"/>
-        </w:rPr>
-        <w:t xml:space="preserve">На графиках показано значение </w:t>
-      </w:r>
-      <w:proofErr w:type="spellStart"/>
-      <w:r>
-        <w:rPr>
-          <w:rFonts w:ascii="Times New Roman" w:eastAsia="Times New Roman" w:hAnsi="Times New Roman" w:cs="Times New Roman"/>
-          <w:sz w:val="32"/>
-          <w:szCs w:val="32"/>
-        </w:rPr>
-        <w:t>водонасыщенности</w:t>
-      </w:r>
-      <w:proofErr w:type="spellEnd"/>
-      <w:r>
-        <w:rPr>
-          <w:rFonts w:ascii="Times New Roman" w:eastAsia="Times New Roman" w:hAnsi="Times New Roman" w:cs="Times New Roman"/>
-          <w:sz w:val="32"/>
-          <w:szCs w:val="32"/>
-        </w:rPr>
-        <w:t xml:space="preserve"> в 4 момента времени</w:t>
-      </w:r>
-      <w:r>
-        <w:rPr>
-          <w:rFonts w:ascii="Times New Roman" w:eastAsia="Times New Roman" w:hAnsi="Times New Roman" w:cs="Times New Roman"/>
+          <w:color w:val="000000"/>
+          <w:sz w:val="32"/>
+          <w:szCs w:val="32"/>
+        </w:rPr>
+        <w:t>Моменты времени соответствуют цветам</w:t>
+      </w:r>
+      <w:r>
+        <w:rPr>
+          <w:rFonts w:ascii="Times New Roman" w:eastAsia="Times New Roman" w:hAnsi="Times New Roman" w:cs="Times New Roman"/>
+          <w:color w:val="000000"/>
           <w:sz w:val="32"/>
           <w:szCs w:val="32"/>
         </w:rPr>
@@ -12304,158 +12483,12 @@
       <w:r>
         <w:rPr>
           <w:rFonts w:ascii="Times New Roman" w:eastAsia="Times New Roman" w:hAnsi="Times New Roman" w:cs="Times New Roman"/>
-          <w:sz w:val="32"/>
-          <w:szCs w:val="32"/>
-        </w:rPr>
-        <w:t xml:space="preserve">в </w:t>
-      </w:r>
-      <w:r>
-        <w:rPr>
-          <w:rFonts w:ascii="Times New Roman" w:eastAsia="Times New Roman" w:hAnsi="Times New Roman" w:cs="Times New Roman"/>
-          <w:sz w:val="32"/>
-          <w:szCs w:val="32"/>
-          <w:lang w:val="en-US"/>
-        </w:rPr>
-        <w:t>t</w:t>
-      </w:r>
-      <w:r>
-        <w:rPr>
-          <w:rFonts w:ascii="Times New Roman" w:eastAsia="Times New Roman" w:hAnsi="Times New Roman" w:cs="Times New Roman"/>
-          <w:sz w:val="32"/>
-          <w:szCs w:val="32"/>
-        </w:rPr>
-        <w:t xml:space="preserve"> = 0, </w:t>
-      </w:r>
-      <w:r>
-        <w:rPr>
-          <w:rFonts w:ascii="Times New Roman" w:eastAsia="Times New Roman" w:hAnsi="Times New Roman" w:cs="Times New Roman"/>
-          <w:sz w:val="32"/>
-          <w:szCs w:val="32"/>
-          <w:lang w:val="en-US"/>
-        </w:rPr>
-        <w:t>t</w:t>
-      </w:r>
-      <w:r>
-        <w:rPr>
-          <w:rFonts w:ascii="Times New Roman" w:eastAsia="Times New Roman" w:hAnsi="Times New Roman" w:cs="Times New Roman"/>
-          <w:sz w:val="32"/>
-          <w:szCs w:val="32"/>
-        </w:rPr>
-        <w:t xml:space="preserve"> = </w:t>
-      </w:r>
-      <w:proofErr w:type="spellStart"/>
-      <w:r>
-        <w:rPr>
-          <w:rFonts w:ascii="Times New Roman" w:eastAsia="Times New Roman" w:hAnsi="Times New Roman" w:cs="Times New Roman"/>
-          <w:sz w:val="32"/>
-          <w:szCs w:val="32"/>
-          <w:lang w:val="en-US"/>
-        </w:rPr>
-        <w:t>t</w:t>
-      </w:r>
-      <w:r>
-        <w:rPr>
-          <w:rFonts w:ascii="Times New Roman" w:eastAsia="Times New Roman" w:hAnsi="Times New Roman" w:cs="Times New Roman"/>
-          <w:sz w:val="32"/>
-          <w:szCs w:val="32"/>
-          <w:vertAlign w:val="subscript"/>
-          <w:lang w:val="en-US"/>
-        </w:rPr>
-        <w:t>max</w:t>
-      </w:r>
-      <w:proofErr w:type="spellEnd"/>
-      <w:r>
-        <w:rPr>
-          <w:rFonts w:ascii="Times New Roman" w:eastAsia="Times New Roman" w:hAnsi="Times New Roman" w:cs="Times New Roman"/>
-          <w:sz w:val="32"/>
-          <w:szCs w:val="32"/>
-        </w:rPr>
-        <w:t xml:space="preserve"> / 3, </w:t>
-      </w:r>
-      <w:r>
-        <w:rPr>
-          <w:rFonts w:ascii="Times New Roman" w:eastAsia="Times New Roman" w:hAnsi="Times New Roman" w:cs="Times New Roman"/>
-          <w:sz w:val="32"/>
-          <w:szCs w:val="32"/>
-          <w:lang w:val="en-US"/>
-        </w:rPr>
-        <w:t>t</w:t>
-      </w:r>
-      <w:r>
-        <w:rPr>
-          <w:rFonts w:ascii="Times New Roman" w:eastAsia="Times New Roman" w:hAnsi="Times New Roman" w:cs="Times New Roman"/>
-          <w:sz w:val="32"/>
-          <w:szCs w:val="32"/>
-        </w:rPr>
-        <w:t xml:space="preserve"> = 2 * </w:t>
-      </w:r>
-      <w:proofErr w:type="spellStart"/>
-      <w:r>
-        <w:rPr>
-          <w:rFonts w:ascii="Times New Roman" w:eastAsia="Times New Roman" w:hAnsi="Times New Roman" w:cs="Times New Roman"/>
-          <w:sz w:val="32"/>
-          <w:szCs w:val="32"/>
-          <w:lang w:val="en-US"/>
-        </w:rPr>
-        <w:t>t</w:t>
-      </w:r>
-      <w:r>
-        <w:rPr>
-          <w:rFonts w:ascii="Times New Roman" w:eastAsia="Times New Roman" w:hAnsi="Times New Roman" w:cs="Times New Roman"/>
-          <w:sz w:val="32"/>
-          <w:szCs w:val="32"/>
-          <w:vertAlign w:val="subscript"/>
-          <w:lang w:val="en-US"/>
-        </w:rPr>
-        <w:t>max</w:t>
-      </w:r>
-      <w:proofErr w:type="spellEnd"/>
-      <w:r>
-        <w:rPr>
-          <w:rFonts w:ascii="Times New Roman" w:eastAsia="Times New Roman" w:hAnsi="Times New Roman" w:cs="Times New Roman"/>
-          <w:sz w:val="32"/>
-          <w:szCs w:val="32"/>
-        </w:rPr>
-        <w:t xml:space="preserve"> / 3, </w:t>
-      </w:r>
-      <w:r>
-        <w:rPr>
-          <w:rFonts w:ascii="Times New Roman" w:eastAsia="Times New Roman" w:hAnsi="Times New Roman" w:cs="Times New Roman"/>
-          <w:sz w:val="32"/>
-          <w:szCs w:val="32"/>
-          <w:lang w:val="en-US"/>
-        </w:rPr>
-        <w:t>t</w:t>
-      </w:r>
-      <w:r>
-        <w:rPr>
-          <w:rFonts w:ascii="Times New Roman" w:eastAsia="Times New Roman" w:hAnsi="Times New Roman" w:cs="Times New Roman"/>
-          <w:sz w:val="32"/>
-          <w:szCs w:val="32"/>
-        </w:rPr>
-        <w:t xml:space="preserve"> = </w:t>
-      </w:r>
-      <w:proofErr w:type="spellStart"/>
-      <w:r>
-        <w:rPr>
-          <w:rFonts w:ascii="Times New Roman" w:eastAsia="Times New Roman" w:hAnsi="Times New Roman" w:cs="Times New Roman"/>
-          <w:sz w:val="32"/>
-          <w:szCs w:val="32"/>
-          <w:lang w:val="en-US"/>
-        </w:rPr>
-        <w:t>t</w:t>
-      </w:r>
-      <w:r>
-        <w:rPr>
-          <w:rFonts w:ascii="Times New Roman" w:eastAsia="Times New Roman" w:hAnsi="Times New Roman" w:cs="Times New Roman"/>
-          <w:sz w:val="32"/>
-          <w:szCs w:val="32"/>
-          <w:vertAlign w:val="subscript"/>
-          <w:lang w:val="en-US"/>
-        </w:rPr>
-        <w:t>max</w:t>
-      </w:r>
-      <w:proofErr w:type="spellEnd"/>
+          <w:color w:val="000000"/>
+          <w:sz w:val="32"/>
+          <w:szCs w:val="32"/>
+        </w:rPr>
+        <w:t>красный, зеленый, синий, черный.</w:t>
+      </w:r>
     </w:p>
     <w:p>
       <w:pPr>
@@ -12521,7 +12554,16 @@
           <w:lang w:val="en-US"/>
         </w:rPr>
       </w:pPr>
-      <w:r>
+    </w:p>
+    <w:p>
+      <w:pPr>
+        <w:pBdr>
+          <w:top w:val="nil"/>
+          <w:left w:val="nil"/>
+          <w:bottom w:val="nil"/>
+          <w:right w:val="nil"/>
+          <w:between w:val="nil"/>
+        </w:pBdr>
         <w:rPr>
           <w:rFonts w:ascii="Times New Roman" w:eastAsia="Times New Roman" w:hAnsi="Times New Roman" w:cs="Times New Roman"/>
           <w:i/>
@@ -12530,11 +12572,538 @@
           <w:sz w:val="32"/>
           <w:szCs w:val="32"/>
         </w:rPr>
+      </w:pPr>
+    </w:p>
+    <w:p>
+      <w:pPr>
+        <w:rPr>
+          <w:rFonts w:ascii="Times New Roman" w:eastAsia="Times New Roman" w:hAnsi="Times New Roman" w:cs="Times New Roman"/>
+          <w:sz w:val="32"/>
+          <w:szCs w:val="32"/>
+        </w:rPr>
+      </w:pPr>
+    </w:p>
+    <w:p>
+      <w:pPr>
+        <w:pBdr>
+          <w:top w:val="nil"/>
+          <w:left w:val="nil"/>
+          <w:bottom w:val="nil"/>
+          <w:right w:val="nil"/>
+          <w:between w:val="nil"/>
+        </w:pBdr>
+        <w:rPr>
+          <w:rFonts w:ascii="Times New Roman" w:eastAsia="Times New Roman" w:hAnsi="Times New Roman" w:cs="Times New Roman"/>
+          <w:sz w:val="32"/>
+          <w:szCs w:val="32"/>
+        </w:rPr>
+      </w:pPr>
+    </w:p>
+    <w:tbl>
+      <w:tblPr>
+        <w:tblStyle w:val="a7"/>
+        <w:tblW w:w="0" w:type="auto"/>
+        <w:jc w:val="center"/>
+        <w:tblLook w:val="04A0" w:firstRow="1" w:lastRow="0" w:firstColumn="1" w:lastColumn="0" w:noHBand="0" w:noVBand="1"/>
+      </w:tblPr>
+      <w:tblGrid>
+        <w:gridCol w:w="1388"/>
+        <w:gridCol w:w="875"/>
+        <w:gridCol w:w="993"/>
+        <w:gridCol w:w="1134"/>
+        <w:gridCol w:w="992"/>
+        <w:gridCol w:w="1559"/>
+        <w:gridCol w:w="2404"/>
+      </w:tblGrid>
+      <w:tr>
+        <w:trPr>
+          <w:jc w:val="center"/>
+        </w:trPr>
+        <w:tc>
+          <w:tcPr>
+            <w:tcW w:w="1388" w:type="dxa"/>
+          </w:tcPr>
+          <w:p>
+            <w:pPr>
+              <w:jc w:val="center"/>
+              <w:rPr>
+                <w:rFonts w:ascii="Times New Roman" w:eastAsia="Times New Roman" w:hAnsi="Times New Roman" w:cs="Times New Roman"/>
+                <w:noProof/>
+                <w:color w:val="000000"/>
+                <w:sz w:val="32"/>
+                <w:szCs w:val="32"/>
+              </w:rPr>
+            </w:pPr>
+            <w:r>
+              <w:rPr>
+                <w:rFonts w:ascii="Times New Roman" w:eastAsia="Times New Roman" w:hAnsi="Times New Roman" w:cs="Times New Roman"/>
+                <w:noProof/>
+                <w:color w:val="000000"/>
+                <w:sz w:val="32"/>
+                <w:szCs w:val="32"/>
+              </w:rPr>
+              <w:t>Скачок</w:t>
+            </w:r>
+          </w:p>
+        </w:tc>
+        <w:tc>
+          <w:tcPr>
+            <w:tcW w:w="875" w:type="dxa"/>
+          </w:tcPr>
+          <w:p>
+            <w:pPr>
+              <w:jc w:val="center"/>
+              <w:rPr>
+                <w:rFonts w:ascii="Times New Roman" w:eastAsia="Times New Roman" w:hAnsi="Times New Roman" w:cs="Times New Roman"/>
+                <w:noProof/>
+                <w:color w:val="000000"/>
+                <w:sz w:val="32"/>
+                <w:szCs w:val="32"/>
+                <w:lang w:val="en-US"/>
+              </w:rPr>
+            </w:pPr>
+            <w:r>
+              <w:rPr>
+                <w:rFonts w:ascii="Times New Roman" w:eastAsia="Times New Roman" w:hAnsi="Times New Roman" w:cs="Times New Roman"/>
+                <w:noProof/>
+                <w:color w:val="000000"/>
+                <w:sz w:val="32"/>
+                <w:szCs w:val="32"/>
+                <w:lang w:val="en-US"/>
+              </w:rPr>
+              <w:t>n</w:t>
+            </w:r>
+          </w:p>
+        </w:tc>
+        <w:tc>
+          <w:tcPr>
+            <w:tcW w:w="993" w:type="dxa"/>
+          </w:tcPr>
+          <w:p>
+            <w:pPr>
+              <w:jc w:val="center"/>
+              <w:rPr>
+                <w:rFonts w:ascii="Times New Roman" w:eastAsia="Times New Roman" w:hAnsi="Times New Roman" w:cs="Times New Roman"/>
+                <w:noProof/>
+                <w:color w:val="000000"/>
+                <w:sz w:val="32"/>
+                <w:szCs w:val="32"/>
+                <w:lang w:val="en-US"/>
+              </w:rPr>
+            </w:pPr>
+            <w:r>
+              <w:rPr>
+                <w:rFonts w:ascii="Times New Roman" w:eastAsia="Times New Roman" w:hAnsi="Times New Roman" w:cs="Times New Roman"/>
+                <w:noProof/>
+                <w:color w:val="000000"/>
+                <w:sz w:val="32"/>
+                <w:szCs w:val="32"/>
+                <w:lang w:val="en-US"/>
+              </w:rPr>
+              <w:t>m</w:t>
+            </w:r>
+          </w:p>
+        </w:tc>
+        <w:tc>
+          <w:tcPr>
+            <w:tcW w:w="1134" w:type="dxa"/>
+          </w:tcPr>
+          <w:p>
+            <w:pPr>
+              <w:jc w:val="center"/>
+              <w:rPr>
+                <w:rFonts w:ascii="Times New Roman" w:eastAsia="Times New Roman" w:hAnsi="Times New Roman" w:cs="Times New Roman"/>
+                <w:i/>
+                <w:noProof/>
+                <w:color w:val="000000"/>
+                <w:sz w:val="32"/>
+                <w:szCs w:val="32"/>
+                <w:lang w:val="en-US"/>
+              </w:rPr>
+            </w:pPr>
+            <m:oMathPara>
+              <m:oMath>
+                <m:sSub>
+                  <m:sSubPr>
+                    <m:ctrlPr>
+                      <w:rPr>
+                        <w:rFonts w:ascii="Cambria Math" w:eastAsia="Cambria Math" w:hAnsi="Cambria Math" w:cs="Cambria Math"/>
+                        <w:i/>
+                        <w:sz w:val="32"/>
+                        <w:szCs w:val="32"/>
+                      </w:rPr>
+                    </m:ctrlPr>
+                  </m:sSubPr>
+                  <m:e>
+                    <m:r>
+                      <w:rPr>
+                        <w:rFonts w:ascii="Cambria Math" w:eastAsia="Cambria Math" w:hAnsi="Cambria Math" w:cs="Cambria Math"/>
+                        <w:sz w:val="32"/>
+                        <w:szCs w:val="32"/>
+                      </w:rPr>
+                      <m:t>η</m:t>
+                    </m:r>
+                  </m:e>
+                  <m:sub>
+                    <m:r>
+                      <w:rPr>
+                        <w:rFonts w:ascii="Cambria Math" w:eastAsia="Cambria Math" w:hAnsi="Cambria Math" w:cs="Cambria Math"/>
+                        <w:sz w:val="32"/>
+                        <w:szCs w:val="32"/>
+                      </w:rPr>
+                      <m:t>L</m:t>
+                    </m:r>
+                  </m:sub>
+                </m:sSub>
+              </m:oMath>
+            </m:oMathPara>
+          </w:p>
+        </w:tc>
+        <w:tc>
+          <w:tcPr>
+            <w:tcW w:w="992" w:type="dxa"/>
+          </w:tcPr>
+          <w:p>
+            <w:pPr>
+              <w:jc w:val="center"/>
+              <w:rPr>
+                <w:rFonts w:ascii="Times New Roman" w:eastAsia="Times New Roman" w:hAnsi="Times New Roman" w:cs="Times New Roman"/>
+                <w:noProof/>
+                <w:color w:val="000000"/>
+                <w:sz w:val="32"/>
+                <w:szCs w:val="32"/>
+                <w:lang w:val="en-US"/>
+              </w:rPr>
+            </w:pPr>
+            <m:oMathPara>
+              <m:oMath>
+                <m:sSub>
+                  <m:sSubPr>
+                    <m:ctrlPr>
+                      <w:rPr>
+                        <w:rFonts w:ascii="Cambria Math" w:eastAsia="Cambria Math" w:hAnsi="Cambria Math" w:cs="Cambria Math"/>
+                        <w:i/>
+                        <w:sz w:val="32"/>
+                        <w:szCs w:val="32"/>
+                      </w:rPr>
+                    </m:ctrlPr>
+                  </m:sSubPr>
+                  <m:e>
+                    <m:r>
+                      <w:rPr>
+                        <w:rFonts w:ascii="Cambria Math" w:eastAsia="Cambria Math" w:hAnsi="Cambria Math" w:cs="Cambria Math"/>
+                        <w:sz w:val="32"/>
+                        <w:szCs w:val="32"/>
+                      </w:rPr>
+                      <m:t>η</m:t>
+                    </m:r>
+                  </m:e>
+                  <m:sub>
+                    <m:r>
+                      <w:rPr>
+                        <w:rFonts w:ascii="Cambria Math" w:eastAsia="Cambria Math" w:hAnsi="Cambria Math" w:cs="Cambria Math"/>
+                        <w:sz w:val="32"/>
+                        <w:szCs w:val="32"/>
+                      </w:rPr>
+                      <m:t>W</m:t>
+                    </m:r>
+                  </m:sub>
+                </m:sSub>
+              </m:oMath>
+            </m:oMathPara>
+          </w:p>
+        </w:tc>
+        <w:tc>
+          <w:tcPr>
+            <w:tcW w:w="1559" w:type="dxa"/>
+          </w:tcPr>
+          <w:p>
+            <w:pPr>
+              <w:jc w:val="center"/>
+              <w:rPr>
+                <w:rFonts w:ascii="Times New Roman" w:eastAsia="Times New Roman" w:hAnsi="Times New Roman" w:cs="Times New Roman"/>
+                <w:noProof/>
+                <w:color w:val="000000"/>
+                <w:sz w:val="32"/>
+                <w:szCs w:val="32"/>
+                <w:lang w:val="en-US"/>
+              </w:rPr>
+            </w:pPr>
+            <m:oMathPara>
+              <m:oMath>
+                <m:r>
+                  <w:rPr>
+                    <w:rFonts w:ascii="Cambria Math" w:eastAsia="Times New Roman" w:hAnsi="Cambria Math" w:cs="Times New Roman"/>
+                    <w:sz w:val="32"/>
+                    <w:szCs w:val="32"/>
+                  </w:rPr>
+                  <m:t>τ</m:t>
+                </m:r>
+              </m:oMath>
+            </m:oMathPara>
+          </w:p>
+        </w:tc>
+        <w:tc>
+          <w:tcPr>
+            <w:tcW w:w="2404" w:type="dxa"/>
+          </w:tcPr>
+          <w:p>
+            <w:pPr>
+              <w:jc w:val="center"/>
+              <w:rPr>
+                <w:rFonts w:ascii="Times New Roman" w:eastAsia="Times New Roman" w:hAnsi="Times New Roman" w:cs="Times New Roman"/>
+                <w:noProof/>
+                <w:color w:val="000000"/>
+                <w:sz w:val="32"/>
+                <w:szCs w:val="32"/>
+                <w:lang w:val="en-US"/>
+              </w:rPr>
+            </w:pPr>
+            <w:r>
+              <w:rPr>
+                <w:rFonts w:ascii="Times New Roman" w:eastAsia="Times New Roman" w:hAnsi="Times New Roman" w:cs="Times New Roman"/>
+                <w:noProof/>
+                <w:color w:val="000000"/>
+                <w:sz w:val="32"/>
+                <w:szCs w:val="32"/>
+                <w:lang w:val="en-US"/>
+              </w:rPr>
+              <w:t>k(s)</w:t>
+            </w:r>
+          </w:p>
+        </w:tc>
+      </w:tr>
+      <w:tr>
+        <w:trPr>
+          <w:jc w:val="center"/>
+        </w:trPr>
+        <w:tc>
+          <w:tcPr>
+            <w:tcW w:w="1388" w:type="dxa"/>
+          </w:tcPr>
+          <w:p>
+            <w:pPr>
+              <w:jc w:val="center"/>
+              <w:rPr>
+                <w:rFonts w:ascii="Times New Roman" w:eastAsia="Times New Roman" w:hAnsi="Times New Roman" w:cs="Times New Roman"/>
+                <w:noProof/>
+                <w:color w:val="000000"/>
+                <w:sz w:val="32"/>
+                <w:szCs w:val="32"/>
+              </w:rPr>
+            </w:pPr>
+            <w:r>
+              <w:rPr>
+                <w:rFonts w:ascii="Times New Roman" w:eastAsia="Times New Roman" w:hAnsi="Times New Roman" w:cs="Times New Roman"/>
+                <w:noProof/>
+                <w:color w:val="000000"/>
+                <w:sz w:val="32"/>
+                <w:szCs w:val="32"/>
+              </w:rPr>
+              <w:t>0.5–0.2</w:t>
+            </w:r>
+          </w:p>
+        </w:tc>
+        <w:tc>
+          <w:tcPr>
+            <w:tcW w:w="875" w:type="dxa"/>
+          </w:tcPr>
+          <w:p>
+            <w:pPr>
+              <w:jc w:val="center"/>
+              <w:rPr>
+                <w:rFonts w:ascii="Times New Roman" w:eastAsia="Times New Roman" w:hAnsi="Times New Roman" w:cs="Times New Roman"/>
+                <w:noProof/>
+                <w:color w:val="000000"/>
+                <w:sz w:val="32"/>
+                <w:szCs w:val="32"/>
+                <w:lang w:val="en-US"/>
+              </w:rPr>
+            </w:pPr>
+            <w:r>
+              <w:rPr>
+                <w:rFonts w:ascii="Times New Roman" w:eastAsia="Times New Roman" w:hAnsi="Times New Roman" w:cs="Times New Roman"/>
+                <w:noProof/>
+                <w:color w:val="000000"/>
+                <w:sz w:val="32"/>
+                <w:szCs w:val="32"/>
+                <w:lang w:val="en-US"/>
+              </w:rPr>
+              <w:t>196</w:t>
+            </w:r>
+          </w:p>
+        </w:tc>
+        <w:tc>
+          <w:tcPr>
+            <w:tcW w:w="993" w:type="dxa"/>
+          </w:tcPr>
+          <w:p>
+            <w:pPr>
+              <w:jc w:val="center"/>
+              <w:rPr>
+                <w:rFonts w:ascii="Times New Roman" w:eastAsia="Times New Roman" w:hAnsi="Times New Roman" w:cs="Times New Roman"/>
+                <w:noProof/>
+                <w:color w:val="000000"/>
+                <w:sz w:val="32"/>
+                <w:szCs w:val="32"/>
+              </w:rPr>
+            </w:pPr>
+            <w:r>
+              <w:rPr>
+                <w:rFonts w:ascii="Times New Roman" w:eastAsia="Times New Roman" w:hAnsi="Times New Roman" w:cs="Times New Roman"/>
+                <w:noProof/>
+                <w:color w:val="000000"/>
+                <w:sz w:val="32"/>
+                <w:szCs w:val="32"/>
+              </w:rPr>
+              <w:t>50</w:t>
+            </w:r>
+          </w:p>
+        </w:tc>
+        <w:tc>
+          <w:tcPr>
+            <w:tcW w:w="1134" w:type="dxa"/>
+          </w:tcPr>
+          <w:p>
+            <w:pPr>
+              <w:jc w:val="center"/>
+              <w:rPr>
+                <w:rFonts w:ascii="Times New Roman" w:eastAsia="Times New Roman" w:hAnsi="Times New Roman" w:cs="Times New Roman"/>
+                <w:noProof/>
+                <w:color w:val="000000"/>
+                <w:sz w:val="32"/>
+                <w:szCs w:val="32"/>
+              </w:rPr>
+            </w:pPr>
+            <w:r>
+              <w:rPr>
+                <w:rFonts w:ascii="Times New Roman" w:eastAsia="Times New Roman" w:hAnsi="Times New Roman" w:cs="Times New Roman"/>
+                <w:noProof/>
+                <w:color w:val="000000"/>
+                <w:sz w:val="32"/>
+                <w:szCs w:val="32"/>
+              </w:rPr>
+              <w:t>1</w:t>
+            </w:r>
+          </w:p>
+        </w:tc>
+        <w:tc>
+          <w:tcPr>
+            <w:tcW w:w="992" w:type="dxa"/>
+          </w:tcPr>
+          <w:p>
+            <w:pPr>
+              <w:jc w:val="center"/>
+              <w:rPr>
+                <w:rFonts w:ascii="Times New Roman" w:eastAsia="Times New Roman" w:hAnsi="Times New Roman" w:cs="Times New Roman"/>
+                <w:noProof/>
+                <w:color w:val="000000"/>
+                <w:sz w:val="32"/>
+                <w:szCs w:val="32"/>
+              </w:rPr>
+            </w:pPr>
+            <w:r>
+              <w:rPr>
+                <w:rFonts w:ascii="Times New Roman" w:eastAsia="Times New Roman" w:hAnsi="Times New Roman" w:cs="Times New Roman"/>
+                <w:noProof/>
+                <w:color w:val="000000"/>
+                <w:sz w:val="32"/>
+                <w:szCs w:val="32"/>
+              </w:rPr>
+              <w:t>1</w:t>
+            </w:r>
+          </w:p>
+        </w:tc>
+        <w:tc>
+          <w:tcPr>
+            <w:tcW w:w="1559" w:type="dxa"/>
+          </w:tcPr>
+          <w:p>
+            <w:pPr>
+              <w:jc w:val="center"/>
+              <w:rPr>
+                <w:rFonts w:ascii="Times New Roman" w:eastAsia="Times New Roman" w:hAnsi="Times New Roman" w:cs="Times New Roman"/>
+                <w:noProof/>
+                <w:color w:val="000000"/>
+                <w:sz w:val="32"/>
+                <w:szCs w:val="32"/>
+                <w:lang w:val="en-US"/>
+              </w:rPr>
+            </w:pPr>
+            <w:r>
+              <w:rPr>
+                <w:rFonts w:ascii="Times New Roman" w:eastAsia="Times New Roman" w:hAnsi="Times New Roman" w:cs="Times New Roman"/>
+                <w:noProof/>
+                <w:color w:val="000000"/>
+                <w:sz w:val="32"/>
+                <w:szCs w:val="32"/>
+                <w:lang w:val="en-US"/>
+              </w:rPr>
+              <w:t>7.53e-05</w:t>
+            </w:r>
+          </w:p>
+        </w:tc>
+        <w:tc>
+          <w:tcPr>
+            <w:tcW w:w="2404" w:type="dxa"/>
+          </w:tcPr>
+          <w:p>
+            <w:pPr>
+              <w:jc w:val="center"/>
+              <w:rPr>
+                <w:rFonts w:ascii="Times New Roman" w:eastAsia="Times New Roman" w:hAnsi="Times New Roman" w:cs="Times New Roman"/>
+                <w:noProof/>
+                <w:color w:val="000000"/>
+                <w:sz w:val="32"/>
+                <w:szCs w:val="32"/>
+              </w:rPr>
+            </w:pPr>
+            <w:r>
+              <w:rPr>
+                <w:rFonts w:ascii="Times New Roman" w:eastAsia="Times New Roman" w:hAnsi="Times New Roman" w:cs="Times New Roman"/>
+                <w:noProof/>
+                <w:color w:val="000000"/>
+                <w:sz w:val="32"/>
+                <w:szCs w:val="32"/>
+              </w:rPr>
+              <w:t>без остат. насыщенностей</w:t>
+            </w:r>
+          </w:p>
+        </w:tc>
+      </w:tr>
+    </w:tbl>
+    <w:p>
+      <w:pPr>
+        <w:pBdr>
+          <w:top w:val="nil"/>
+          <w:left w:val="nil"/>
+          <w:bottom w:val="nil"/>
+          <w:right w:val="nil"/>
+          <w:between w:val="nil"/>
+        </w:pBdr>
+        <w:rPr>
+          <w:rFonts w:ascii="Times New Roman" w:eastAsia="Times New Roman" w:hAnsi="Times New Roman" w:cs="Times New Roman"/>
+          <w:noProof/>
+          <w:color w:val="000000"/>
+          <w:sz w:val="32"/>
+          <w:szCs w:val="32"/>
+          <w:lang w:val="en-US"/>
+        </w:rPr>
+      </w:pPr>
+      <w:r>
+        <w:rPr>
+          <w:rFonts w:ascii="Times New Roman" w:eastAsia="Times New Roman" w:hAnsi="Times New Roman" w:cs="Times New Roman"/>
+          <w:noProof/>
+          <w:color w:val="000000"/>
+          <w:sz w:val="32"/>
+          <w:szCs w:val="32"/>
+          <w:lang w:val="en-US"/>
+        </w:rPr>
         <w:drawing>
-          <wp:inline distT="0" distB="0" distL="0" distR="0" wp14:anchorId="76D3AE3B" wp14:editId="31D01282">
-            <wp:extent cx="3111135" cy="5719703"/>
-            <wp:effectExtent l="0" t="0" r="635" b="0"/>
-            <wp:docPr id="4" name="Рисунок 4"/>
+          <wp:inline distT="0" distB="0" distL="0" distR="0" wp14:anchorId="04CB0294" wp14:editId="1AE91607">
+            <wp:extent cx="4548146" cy="3014172"/>
+            <wp:effectExtent l="0" t="0" r="0" b="0"/>
+            <wp:docPr id="10" name="Рисунок 10"/>
             <wp:cNvGraphicFramePr>
               <a:graphicFrameLocks xmlns:a="http://schemas.openxmlformats.org/drawingml/2006/main" noChangeAspect="1"/>
             </wp:cNvGraphicFramePr>
@@ -12542,7 +13111,7 @@
               <a:graphicData uri="http://schemas.openxmlformats.org/drawingml/2006/picture">
                 <pic:pic xmlns:pic="http://schemas.openxmlformats.org/drawingml/2006/picture">
                   <pic:nvPicPr>
-                    <pic:cNvPr id="4" name="Рисунок 4"/>
+                    <pic:cNvPr id="10" name="Рисунок 10"/>
                     <pic:cNvPicPr/>
                   </pic:nvPicPr>
                   <pic:blipFill>
@@ -12560,7 +13129,7 @@
                   <pic:spPr>
                     <a:xfrm>
                       <a:off x="0" y="0"/>
-                      <a:ext cx="3132601" cy="5759167"/>
+                      <a:ext cx="4657193" cy="3086440"/>
                     </a:xfrm>
                     <a:prstGeom prst="rect">
                       <a:avLst/>
@@ -12584,32 +13153,499 @@
         </w:pBdr>
         <w:rPr>
           <w:rFonts w:ascii="Times New Roman" w:eastAsia="Times New Roman" w:hAnsi="Times New Roman" w:cs="Times New Roman"/>
-          <w:i/>
-          <w:noProof/>
-          <w:color w:val="000000"/>
-          <w:sz w:val="32"/>
-          <w:szCs w:val="32"/>
-        </w:rPr>
-      </w:pPr>
-    </w:p>
-    <w:p>
-      <w:pPr>
-        <w:rPr>
-          <w:rFonts w:ascii="Times New Roman" w:eastAsia="Times New Roman" w:hAnsi="Times New Roman" w:cs="Times New Roman"/>
-          <w:sz w:val="32"/>
-          <w:szCs w:val="32"/>
-        </w:rPr>
-      </w:pPr>
-    </w:p>
-    <w:p>
-      <w:pPr>
-        <w:rPr>
-          <w:rFonts w:ascii="Times New Roman" w:eastAsia="Times New Roman" w:hAnsi="Times New Roman" w:cs="Times New Roman"/>
-          <w:sz w:val="32"/>
-          <w:szCs w:val="32"/>
-        </w:rPr>
-      </w:pPr>
-    </w:p>
+          <w:sz w:val="32"/>
+          <w:szCs w:val="32"/>
+        </w:rPr>
+      </w:pPr>
+    </w:p>
+    <w:tbl>
+      <w:tblPr>
+        <w:tblStyle w:val="a7"/>
+        <w:tblW w:w="0" w:type="auto"/>
+        <w:jc w:val="center"/>
+        <w:tblLook w:val="04A0" w:firstRow="1" w:lastRow="0" w:firstColumn="1" w:lastColumn="0" w:noHBand="0" w:noVBand="1"/>
+      </w:tblPr>
+      <w:tblGrid>
+        <w:gridCol w:w="1388"/>
+        <w:gridCol w:w="875"/>
+        <w:gridCol w:w="993"/>
+        <w:gridCol w:w="1134"/>
+        <w:gridCol w:w="992"/>
+        <w:gridCol w:w="1559"/>
+        <w:gridCol w:w="2404"/>
+      </w:tblGrid>
+      <w:tr>
+        <w:trPr>
+          <w:jc w:val="center"/>
+        </w:trPr>
+        <w:tc>
+          <w:tcPr>
+            <w:tcW w:w="1388" w:type="dxa"/>
+          </w:tcPr>
+          <w:p>
+            <w:pPr>
+              <w:jc w:val="center"/>
+              <w:rPr>
+                <w:rFonts w:ascii="Times New Roman" w:eastAsia="Times New Roman" w:hAnsi="Times New Roman" w:cs="Times New Roman"/>
+                <w:noProof/>
+                <w:color w:val="000000"/>
+                <w:sz w:val="32"/>
+                <w:szCs w:val="32"/>
+              </w:rPr>
+            </w:pPr>
+            <w:r>
+              <w:rPr>
+                <w:rFonts w:ascii="Times New Roman" w:eastAsia="Times New Roman" w:hAnsi="Times New Roman" w:cs="Times New Roman"/>
+                <w:noProof/>
+                <w:color w:val="000000"/>
+                <w:sz w:val="32"/>
+                <w:szCs w:val="32"/>
+              </w:rPr>
+              <w:t>Скачок</w:t>
+            </w:r>
+          </w:p>
+        </w:tc>
+        <w:tc>
+          <w:tcPr>
+            <w:tcW w:w="875" w:type="dxa"/>
+          </w:tcPr>
+          <w:p>
+            <w:pPr>
+              <w:jc w:val="center"/>
+              <w:rPr>
+                <w:rFonts w:ascii="Times New Roman" w:eastAsia="Times New Roman" w:hAnsi="Times New Roman" w:cs="Times New Roman"/>
+                <w:noProof/>
+                <w:color w:val="000000"/>
+                <w:sz w:val="32"/>
+                <w:szCs w:val="32"/>
+                <w:lang w:val="en-US"/>
+              </w:rPr>
+            </w:pPr>
+            <w:r>
+              <w:rPr>
+                <w:rFonts w:ascii="Times New Roman" w:eastAsia="Times New Roman" w:hAnsi="Times New Roman" w:cs="Times New Roman"/>
+                <w:noProof/>
+                <w:color w:val="000000"/>
+                <w:sz w:val="32"/>
+                <w:szCs w:val="32"/>
+                <w:lang w:val="en-US"/>
+              </w:rPr>
+              <w:t>n</w:t>
+            </w:r>
+          </w:p>
+        </w:tc>
+        <w:tc>
+          <w:tcPr>
+            <w:tcW w:w="993" w:type="dxa"/>
+          </w:tcPr>
+          <w:p>
+            <w:pPr>
+              <w:jc w:val="center"/>
+              <w:rPr>
+                <w:rFonts w:ascii="Times New Roman" w:eastAsia="Times New Roman" w:hAnsi="Times New Roman" w:cs="Times New Roman"/>
+                <w:noProof/>
+                <w:color w:val="000000"/>
+                <w:sz w:val="32"/>
+                <w:szCs w:val="32"/>
+                <w:lang w:val="en-US"/>
+              </w:rPr>
+            </w:pPr>
+            <w:r>
+              <w:rPr>
+                <w:rFonts w:ascii="Times New Roman" w:eastAsia="Times New Roman" w:hAnsi="Times New Roman" w:cs="Times New Roman"/>
+                <w:noProof/>
+                <w:color w:val="000000"/>
+                <w:sz w:val="32"/>
+                <w:szCs w:val="32"/>
+                <w:lang w:val="en-US"/>
+              </w:rPr>
+              <w:t>m</w:t>
+            </w:r>
+          </w:p>
+        </w:tc>
+        <w:tc>
+          <w:tcPr>
+            <w:tcW w:w="1134" w:type="dxa"/>
+          </w:tcPr>
+          <w:p>
+            <w:pPr>
+              <w:jc w:val="center"/>
+              <w:rPr>
+                <w:rFonts w:ascii="Times New Roman" w:eastAsia="Times New Roman" w:hAnsi="Times New Roman" w:cs="Times New Roman"/>
+                <w:i/>
+                <w:noProof/>
+                <w:color w:val="000000"/>
+                <w:sz w:val="32"/>
+                <w:szCs w:val="32"/>
+                <w:lang w:val="en-US"/>
+              </w:rPr>
+            </w:pPr>
+            <m:oMathPara>
+              <m:oMath>
+                <m:sSub>
+                  <m:sSubPr>
+                    <m:ctrlPr>
+                      <w:rPr>
+                        <w:rFonts w:ascii="Cambria Math" w:eastAsia="Cambria Math" w:hAnsi="Cambria Math" w:cs="Cambria Math"/>
+                        <w:i/>
+                        <w:sz w:val="32"/>
+                        <w:szCs w:val="32"/>
+                      </w:rPr>
+                    </m:ctrlPr>
+                  </m:sSubPr>
+                  <m:e>
+                    <m:r>
+                      <w:rPr>
+                        <w:rFonts w:ascii="Cambria Math" w:eastAsia="Cambria Math" w:hAnsi="Cambria Math" w:cs="Cambria Math"/>
+                        <w:sz w:val="32"/>
+                        <w:szCs w:val="32"/>
+                      </w:rPr>
+                      <m:t>η</m:t>
+                    </m:r>
+                  </m:e>
+                  <m:sub>
+                    <m:r>
+                      <w:rPr>
+                        <w:rFonts w:ascii="Cambria Math" w:eastAsia="Cambria Math" w:hAnsi="Cambria Math" w:cs="Cambria Math"/>
+                        <w:sz w:val="32"/>
+                        <w:szCs w:val="32"/>
+                      </w:rPr>
+                      <m:t>L</m:t>
+                    </m:r>
+                  </m:sub>
+                </m:sSub>
+              </m:oMath>
+            </m:oMathPara>
+          </w:p>
+        </w:tc>
+        <w:tc>
+          <w:tcPr>
+            <w:tcW w:w="992" w:type="dxa"/>
+          </w:tcPr>
+          <w:p>
+            <w:pPr>
+              <w:jc w:val="center"/>
+              <w:rPr>
+                <w:rFonts w:ascii="Times New Roman" w:eastAsia="Times New Roman" w:hAnsi="Times New Roman" w:cs="Times New Roman"/>
+                <w:noProof/>
+                <w:color w:val="000000"/>
+                <w:sz w:val="32"/>
+                <w:szCs w:val="32"/>
+                <w:lang w:val="en-US"/>
+              </w:rPr>
+            </w:pPr>
+            <m:oMathPara>
+              <m:oMath>
+                <m:sSub>
+                  <m:sSubPr>
+                    <m:ctrlPr>
+                      <w:rPr>
+                        <w:rFonts w:ascii="Cambria Math" w:eastAsia="Cambria Math" w:hAnsi="Cambria Math" w:cs="Cambria Math"/>
+                        <w:i/>
+                        <w:sz w:val="32"/>
+                        <w:szCs w:val="32"/>
+                      </w:rPr>
+                    </m:ctrlPr>
+                  </m:sSubPr>
+                  <m:e>
+                    <m:r>
+                      <w:rPr>
+                        <w:rFonts w:ascii="Cambria Math" w:eastAsia="Cambria Math" w:hAnsi="Cambria Math" w:cs="Cambria Math"/>
+                        <w:sz w:val="32"/>
+                        <w:szCs w:val="32"/>
+                      </w:rPr>
+                      <m:t>η</m:t>
+                    </m:r>
+                  </m:e>
+                  <m:sub>
+                    <m:r>
+                      <w:rPr>
+                        <w:rFonts w:ascii="Cambria Math" w:eastAsia="Cambria Math" w:hAnsi="Cambria Math" w:cs="Cambria Math"/>
+                        <w:sz w:val="32"/>
+                        <w:szCs w:val="32"/>
+                      </w:rPr>
+                      <m:t>W</m:t>
+                    </m:r>
+                  </m:sub>
+                </m:sSub>
+              </m:oMath>
+            </m:oMathPara>
+          </w:p>
+        </w:tc>
+        <w:tc>
+          <w:tcPr>
+            <w:tcW w:w="1559" w:type="dxa"/>
+          </w:tcPr>
+          <w:p>
+            <w:pPr>
+              <w:jc w:val="center"/>
+              <w:rPr>
+                <w:rFonts w:ascii="Times New Roman" w:eastAsia="Times New Roman" w:hAnsi="Times New Roman" w:cs="Times New Roman"/>
+                <w:noProof/>
+                <w:color w:val="000000"/>
+                <w:sz w:val="32"/>
+                <w:szCs w:val="32"/>
+                <w:lang w:val="en-US"/>
+              </w:rPr>
+            </w:pPr>
+            <m:oMathPara>
+              <m:oMath>
+                <m:r>
+                  <w:rPr>
+                    <w:rFonts w:ascii="Cambria Math" w:eastAsia="Times New Roman" w:hAnsi="Cambria Math" w:cs="Times New Roman"/>
+                    <w:sz w:val="32"/>
+                    <w:szCs w:val="32"/>
+                  </w:rPr>
+                  <m:t>τ</m:t>
+                </m:r>
+              </m:oMath>
+            </m:oMathPara>
+          </w:p>
+        </w:tc>
+        <w:tc>
+          <w:tcPr>
+            <w:tcW w:w="2404" w:type="dxa"/>
+          </w:tcPr>
+          <w:p>
+            <w:pPr>
+              <w:jc w:val="center"/>
+              <w:rPr>
+                <w:rFonts w:ascii="Times New Roman" w:eastAsia="Times New Roman" w:hAnsi="Times New Roman" w:cs="Times New Roman"/>
+                <w:noProof/>
+                <w:color w:val="000000"/>
+                <w:sz w:val="32"/>
+                <w:szCs w:val="32"/>
+                <w:lang w:val="en-US"/>
+              </w:rPr>
+            </w:pPr>
+            <w:r>
+              <w:rPr>
+                <w:rFonts w:ascii="Times New Roman" w:eastAsia="Times New Roman" w:hAnsi="Times New Roman" w:cs="Times New Roman"/>
+                <w:noProof/>
+                <w:color w:val="000000"/>
+                <w:sz w:val="32"/>
+                <w:szCs w:val="32"/>
+                <w:lang w:val="en-US"/>
+              </w:rPr>
+              <w:t>k(s)</w:t>
+            </w:r>
+          </w:p>
+        </w:tc>
+      </w:tr>
+      <w:tr>
+        <w:trPr>
+          <w:jc w:val="center"/>
+        </w:trPr>
+        <w:tc>
+          <w:tcPr>
+            <w:tcW w:w="1388" w:type="dxa"/>
+          </w:tcPr>
+          <w:p>
+            <w:pPr>
+              <w:jc w:val="center"/>
+              <w:rPr>
+                <w:rFonts w:ascii="Times New Roman" w:eastAsia="Times New Roman" w:hAnsi="Times New Roman" w:cs="Times New Roman"/>
+                <w:noProof/>
+                <w:color w:val="000000"/>
+                <w:sz w:val="32"/>
+                <w:szCs w:val="32"/>
+              </w:rPr>
+            </w:pPr>
+            <w:r>
+              <w:rPr>
+                <w:rFonts w:ascii="Times New Roman" w:eastAsia="Times New Roman" w:hAnsi="Times New Roman" w:cs="Times New Roman"/>
+                <w:noProof/>
+                <w:color w:val="000000"/>
+                <w:sz w:val="32"/>
+                <w:szCs w:val="32"/>
+              </w:rPr>
+              <w:t>0.5–0.2</w:t>
+            </w:r>
+          </w:p>
+        </w:tc>
+        <w:tc>
+          <w:tcPr>
+            <w:tcW w:w="875" w:type="dxa"/>
+          </w:tcPr>
+          <w:p>
+            <w:pPr>
+              <w:jc w:val="center"/>
+              <w:rPr>
+                <w:rFonts w:ascii="Times New Roman" w:eastAsia="Times New Roman" w:hAnsi="Times New Roman" w:cs="Times New Roman"/>
+                <w:noProof/>
+                <w:color w:val="000000"/>
+                <w:sz w:val="32"/>
+                <w:szCs w:val="32"/>
+                <w:lang w:val="en-US"/>
+              </w:rPr>
+            </w:pPr>
+            <w:r>
+              <w:rPr>
+                <w:rFonts w:ascii="Times New Roman" w:eastAsia="Times New Roman" w:hAnsi="Times New Roman" w:cs="Times New Roman"/>
+                <w:noProof/>
+                <w:color w:val="000000"/>
+                <w:sz w:val="32"/>
+                <w:szCs w:val="32"/>
+                <w:lang w:val="en-US"/>
+              </w:rPr>
+              <w:t>232</w:t>
+            </w:r>
+          </w:p>
+        </w:tc>
+        <w:tc>
+          <w:tcPr>
+            <w:tcW w:w="993" w:type="dxa"/>
+          </w:tcPr>
+          <w:p>
+            <w:pPr>
+              <w:jc w:val="center"/>
+              <w:rPr>
+                <w:rFonts w:ascii="Times New Roman" w:eastAsia="Times New Roman" w:hAnsi="Times New Roman" w:cs="Times New Roman"/>
+                <w:noProof/>
+                <w:color w:val="000000"/>
+                <w:sz w:val="32"/>
+                <w:szCs w:val="32"/>
+              </w:rPr>
+            </w:pPr>
+            <w:r>
+              <w:rPr>
+                <w:rFonts w:ascii="Times New Roman" w:eastAsia="Times New Roman" w:hAnsi="Times New Roman" w:cs="Times New Roman"/>
+                <w:noProof/>
+                <w:color w:val="000000"/>
+                <w:sz w:val="32"/>
+                <w:szCs w:val="32"/>
+              </w:rPr>
+              <w:t>50</w:t>
+            </w:r>
+          </w:p>
+        </w:tc>
+        <w:tc>
+          <w:tcPr>
+            <w:tcW w:w="1134" w:type="dxa"/>
+          </w:tcPr>
+          <w:p>
+            <w:pPr>
+              <w:jc w:val="center"/>
+              <w:rPr>
+                <w:rFonts w:ascii="Times New Roman" w:eastAsia="Times New Roman" w:hAnsi="Times New Roman" w:cs="Times New Roman"/>
+                <w:noProof/>
+                <w:color w:val="000000"/>
+                <w:sz w:val="32"/>
+                <w:szCs w:val="32"/>
+                <w:lang w:val="en-US"/>
+              </w:rPr>
+            </w:pPr>
+            <w:r>
+              <w:rPr>
+                <w:rFonts w:ascii="Times New Roman" w:eastAsia="Times New Roman" w:hAnsi="Times New Roman" w:cs="Times New Roman"/>
+                <w:noProof/>
+                <w:color w:val="000000"/>
+                <w:sz w:val="32"/>
+                <w:szCs w:val="32"/>
+                <w:lang w:val="en-US"/>
+              </w:rPr>
+              <w:t>5</w:t>
+            </w:r>
+          </w:p>
+        </w:tc>
+        <w:tc>
+          <w:tcPr>
+            <w:tcW w:w="992" w:type="dxa"/>
+          </w:tcPr>
+          <w:p>
+            <w:pPr>
+              <w:jc w:val="center"/>
+              <w:rPr>
+                <w:rFonts w:ascii="Times New Roman" w:eastAsia="Times New Roman" w:hAnsi="Times New Roman" w:cs="Times New Roman"/>
+                <w:noProof/>
+                <w:color w:val="000000"/>
+                <w:sz w:val="32"/>
+                <w:szCs w:val="32"/>
+                <w:lang w:val="en-US"/>
+              </w:rPr>
+            </w:pPr>
+            <w:r>
+              <w:rPr>
+                <w:rFonts w:ascii="Times New Roman" w:eastAsia="Times New Roman" w:hAnsi="Times New Roman" w:cs="Times New Roman"/>
+                <w:noProof/>
+                <w:color w:val="000000"/>
+                <w:sz w:val="32"/>
+                <w:szCs w:val="32"/>
+                <w:lang w:val="en-US"/>
+              </w:rPr>
+              <w:t>1</w:t>
+            </w:r>
+          </w:p>
+        </w:tc>
+        <w:tc>
+          <w:tcPr>
+            <w:tcW w:w="1559" w:type="dxa"/>
+          </w:tcPr>
+          <w:p>
+            <w:pPr>
+              <w:jc w:val="center"/>
+              <w:rPr>
+                <w:rFonts w:ascii="Times New Roman" w:eastAsia="Times New Roman" w:hAnsi="Times New Roman" w:cs="Times New Roman"/>
+                <w:noProof/>
+                <w:color w:val="000000"/>
+                <w:sz w:val="32"/>
+                <w:szCs w:val="32"/>
+                <w:lang w:val="en-US"/>
+              </w:rPr>
+            </w:pPr>
+            <w:r>
+              <w:rPr>
+                <w:rFonts w:ascii="Times New Roman" w:eastAsia="Times New Roman" w:hAnsi="Times New Roman" w:cs="Times New Roman"/>
+                <w:noProof/>
+                <w:color w:val="000000"/>
+                <w:sz w:val="32"/>
+                <w:szCs w:val="32"/>
+                <w:lang w:val="en-US"/>
+              </w:rPr>
+              <w:t>6.61</w:t>
+            </w:r>
+            <w:r>
+              <w:rPr>
+                <w:rFonts w:ascii="Times New Roman" w:eastAsia="Times New Roman" w:hAnsi="Times New Roman" w:cs="Times New Roman"/>
+                <w:noProof/>
+                <w:color w:val="000000"/>
+                <w:sz w:val="32"/>
+                <w:szCs w:val="32"/>
+                <w:lang w:val="en-US"/>
+              </w:rPr>
+              <w:t>e-05</w:t>
+            </w:r>
+          </w:p>
+        </w:tc>
+        <w:tc>
+          <w:tcPr>
+            <w:tcW w:w="2404" w:type="dxa"/>
+          </w:tcPr>
+          <w:p>
+            <w:pPr>
+              <w:jc w:val="center"/>
+              <w:rPr>
+                <w:rFonts w:ascii="Times New Roman" w:eastAsia="Times New Roman" w:hAnsi="Times New Roman" w:cs="Times New Roman"/>
+                <w:noProof/>
+                <w:color w:val="000000"/>
+                <w:sz w:val="32"/>
+                <w:szCs w:val="32"/>
+              </w:rPr>
+            </w:pPr>
+            <w:r>
+              <w:rPr>
+                <w:rFonts w:ascii="Times New Roman" w:eastAsia="Times New Roman" w:hAnsi="Times New Roman" w:cs="Times New Roman"/>
+                <w:noProof/>
+                <w:color w:val="000000"/>
+                <w:sz w:val="32"/>
+                <w:szCs w:val="32"/>
+              </w:rPr>
+              <w:t>без остат. насыщенностей</w:t>
+            </w:r>
+          </w:p>
+        </w:tc>
+      </w:tr>
+    </w:tbl>
     <w:p>
       <w:pPr>
         <w:pBdr>
@@ -12619,9 +13655,9 @@
           <w:right w:val="nil"/>
           <w:between w:val="nil"/>
         </w:pBdr>
-        <w:jc w:val="both"/>
-        <w:rPr>
-          <w:rFonts w:ascii="Times New Roman" w:eastAsia="Times New Roman" w:hAnsi="Times New Roman" w:cs="Times New Roman"/>
+        <w:rPr>
+          <w:rFonts w:ascii="Times New Roman" w:eastAsia="Times New Roman" w:hAnsi="Times New Roman" w:cs="Times New Roman"/>
+          <w:noProof/>
           <w:color w:val="000000"/>
           <w:sz w:val="32"/>
           <w:szCs w:val="32"/>
@@ -12631,110 +13667,17 @@
       <w:r>
         <w:rPr>
           <w:rFonts w:ascii="Times New Roman" w:eastAsia="Times New Roman" w:hAnsi="Times New Roman" w:cs="Times New Roman"/>
+          <w:noProof/>
+          <w:color w:val="000000"/>
           <w:sz w:val="32"/>
           <w:szCs w:val="32"/>
           <w:lang w:val="en-US"/>
         </w:rPr>
-        <w:t>2.</w:t>
-      </w:r>
-      <w:r>
-        <w:rPr>
-          <w:rFonts w:ascii="Times New Roman" w:eastAsia="Times New Roman" w:hAnsi="Times New Roman" w:cs="Times New Roman"/>
-          <w:color w:val="000000"/>
-          <w:sz w:val="32"/>
-          <w:szCs w:val="32"/>
-        </w:rPr>
-        <w:t xml:space="preserve"> </w:t>
-      </w:r>
-      <w:proofErr w:type="gramStart"/>
-      <w:r>
-        <w:rPr>
-          <w:rFonts w:ascii="Times New Roman" w:eastAsia="Times New Roman" w:hAnsi="Times New Roman" w:cs="Times New Roman"/>
-          <w:color w:val="000000"/>
-          <w:sz w:val="32"/>
-          <w:szCs w:val="32"/>
-        </w:rPr>
-        <w:t>s(</w:t>
-      </w:r>
-      <w:proofErr w:type="gramEnd"/>
-      <w:r>
-        <w:rPr>
-          <w:rFonts w:ascii="Times New Roman" w:eastAsia="Times New Roman" w:hAnsi="Times New Roman" w:cs="Times New Roman"/>
-          <w:color w:val="000000"/>
-          <w:sz w:val="32"/>
-          <w:szCs w:val="32"/>
-        </w:rPr>
-        <w:t>0, x) = 0.</w:t>
-      </w:r>
-      <w:r>
-        <w:rPr>
-          <w:rFonts w:ascii="Times New Roman" w:eastAsia="Times New Roman" w:hAnsi="Times New Roman" w:cs="Times New Roman"/>
-          <w:color w:val="000000"/>
-          <w:sz w:val="32"/>
-          <w:szCs w:val="32"/>
-          <w:lang w:val="en-US"/>
-        </w:rPr>
-        <w:t xml:space="preserve">2, </w:t>
-      </w:r>
-      <w:r>
-        <w:rPr>
-          <w:rFonts w:ascii="Times New Roman" w:eastAsia="Times New Roman" w:hAnsi="Times New Roman" w:cs="Times New Roman"/>
-          <w:color w:val="000000"/>
-          <w:sz w:val="32"/>
-          <w:szCs w:val="32"/>
-        </w:rPr>
-        <w:t>s(t, 0) = 0.</w:t>
-      </w:r>
-      <w:r>
-        <w:rPr>
-          <w:rFonts w:ascii="Times New Roman" w:eastAsia="Times New Roman" w:hAnsi="Times New Roman" w:cs="Times New Roman"/>
-          <w:color w:val="000000"/>
-          <w:sz w:val="32"/>
-          <w:szCs w:val="32"/>
-          <w:lang w:val="en-US"/>
-        </w:rPr>
-        <w:t>5</w:t>
-      </w:r>
-    </w:p>
-    <w:p>
-      <w:pPr>
-        <w:pBdr>
-          <w:top w:val="nil"/>
-          <w:left w:val="nil"/>
-          <w:bottom w:val="nil"/>
-          <w:right w:val="nil"/>
-          <w:between w:val="nil"/>
-        </w:pBdr>
-        <w:rPr>
-          <w:rFonts w:ascii="Times New Roman" w:eastAsia="Times New Roman" w:hAnsi="Times New Roman" w:cs="Times New Roman"/>
-          <w:noProof/>
-          <w:color w:val="000000"/>
-          <w:sz w:val="32"/>
-          <w:szCs w:val="32"/>
-          <w:lang w:val="en-US"/>
-        </w:rPr>
-      </w:pPr>
-    </w:p>
-    <w:p>
-      <w:pPr>
-        <w:rPr>
-          <w:rFonts w:ascii="Times New Roman" w:eastAsia="Times New Roman" w:hAnsi="Times New Roman" w:cs="Times New Roman"/>
-          <w:sz w:val="32"/>
-          <w:szCs w:val="32"/>
-        </w:rPr>
-      </w:pPr>
-      <w:r>
-        <w:rPr>
-          <w:rFonts w:ascii="Times New Roman" w:eastAsia="Times New Roman" w:hAnsi="Times New Roman" w:cs="Times New Roman"/>
-          <w:noProof/>
-          <w:sz w:val="32"/>
-          <w:szCs w:val="32"/>
-        </w:rPr>
         <w:drawing>
-          <wp:inline distT="0" distB="0" distL="0" distR="0" wp14:anchorId="48ECCBBA" wp14:editId="7C422358">
-            <wp:extent cx="5940425" cy="3924300"/>
-            <wp:effectExtent l="0" t="0" r="3175" b="0"/>
-            <wp:docPr id="1" name="Рисунок 1"/>
+          <wp:inline distT="0" distB="0" distL="0" distR="0" wp14:anchorId="4CA891FA" wp14:editId="0FEFA11E">
+            <wp:extent cx="4245997" cy="2683459"/>
+            <wp:effectExtent l="0" t="0" r="0" b="0"/>
+            <wp:docPr id="15" name="Рисунок 15"/>
             <wp:cNvGraphicFramePr>
               <a:graphicFrameLocks xmlns:a="http://schemas.openxmlformats.org/drawingml/2006/main" noChangeAspect="1"/>
             </wp:cNvGraphicFramePr>
@@ -12742,7 +13685,7 @@
               <a:graphicData uri="http://schemas.openxmlformats.org/drawingml/2006/picture">
                 <pic:pic xmlns:pic="http://schemas.openxmlformats.org/drawingml/2006/picture">
                   <pic:nvPicPr>
-                    <pic:cNvPr id="1" name="Рисунок 1"/>
+                    <pic:cNvPr id="15" name="Рисунок 15"/>
                     <pic:cNvPicPr/>
                   </pic:nvPicPr>
                   <pic:blipFill>
@@ -12760,7 +13703,7 @@
                   <pic:spPr>
                     <a:xfrm>
                       <a:off x="0" y="0"/>
-                      <a:ext cx="5940425" cy="3924300"/>
+                      <a:ext cx="4303578" cy="2719850"/>
                     </a:xfrm>
                     <a:prstGeom prst="rect">
                       <a:avLst/>
@@ -12793,6 +13736,531 @@
         </w:pBdr>
         <w:rPr>
           <w:rFonts w:ascii="Times New Roman" w:eastAsia="Times New Roman" w:hAnsi="Times New Roman" w:cs="Times New Roman"/>
+          <w:sz w:val="32"/>
+          <w:szCs w:val="32"/>
+        </w:rPr>
+      </w:pPr>
+    </w:p>
+    <w:tbl>
+      <w:tblPr>
+        <w:tblStyle w:val="a7"/>
+        <w:tblW w:w="0" w:type="auto"/>
+        <w:jc w:val="center"/>
+        <w:tblLook w:val="04A0" w:firstRow="1" w:lastRow="0" w:firstColumn="1" w:lastColumn="0" w:noHBand="0" w:noVBand="1"/>
+      </w:tblPr>
+      <w:tblGrid>
+        <w:gridCol w:w="1375"/>
+        <w:gridCol w:w="861"/>
+        <w:gridCol w:w="958"/>
+        <w:gridCol w:w="1088"/>
+        <w:gridCol w:w="964"/>
+        <w:gridCol w:w="1518"/>
+        <w:gridCol w:w="2581"/>
+      </w:tblGrid>
+      <w:tr>
+        <w:trPr>
+          <w:jc w:val="center"/>
+        </w:trPr>
+        <w:tc>
+          <w:tcPr>
+            <w:tcW w:w="1388" w:type="dxa"/>
+          </w:tcPr>
+          <w:p>
+            <w:pPr>
+              <w:jc w:val="center"/>
+              <w:rPr>
+                <w:rFonts w:ascii="Times New Roman" w:eastAsia="Times New Roman" w:hAnsi="Times New Roman" w:cs="Times New Roman"/>
+                <w:noProof/>
+                <w:color w:val="000000"/>
+                <w:sz w:val="32"/>
+                <w:szCs w:val="32"/>
+              </w:rPr>
+            </w:pPr>
+            <w:r>
+              <w:rPr>
+                <w:rFonts w:ascii="Times New Roman" w:eastAsia="Times New Roman" w:hAnsi="Times New Roman" w:cs="Times New Roman"/>
+                <w:noProof/>
+                <w:color w:val="000000"/>
+                <w:sz w:val="32"/>
+                <w:szCs w:val="32"/>
+              </w:rPr>
+              <w:t>Скачок</w:t>
+            </w:r>
+          </w:p>
+        </w:tc>
+        <w:tc>
+          <w:tcPr>
+            <w:tcW w:w="875" w:type="dxa"/>
+          </w:tcPr>
+          <w:p>
+            <w:pPr>
+              <w:jc w:val="center"/>
+              <w:rPr>
+                <w:rFonts w:ascii="Times New Roman" w:eastAsia="Times New Roman" w:hAnsi="Times New Roman" w:cs="Times New Roman"/>
+                <w:noProof/>
+                <w:color w:val="000000"/>
+                <w:sz w:val="32"/>
+                <w:szCs w:val="32"/>
+                <w:lang w:val="en-US"/>
+              </w:rPr>
+            </w:pPr>
+            <w:r>
+              <w:rPr>
+                <w:rFonts w:ascii="Times New Roman" w:eastAsia="Times New Roman" w:hAnsi="Times New Roman" w:cs="Times New Roman"/>
+                <w:noProof/>
+                <w:color w:val="000000"/>
+                <w:sz w:val="32"/>
+                <w:szCs w:val="32"/>
+                <w:lang w:val="en-US"/>
+              </w:rPr>
+              <w:t>n</w:t>
+            </w:r>
+          </w:p>
+        </w:tc>
+        <w:tc>
+          <w:tcPr>
+            <w:tcW w:w="993" w:type="dxa"/>
+          </w:tcPr>
+          <w:p>
+            <w:pPr>
+              <w:jc w:val="center"/>
+              <w:rPr>
+                <w:rFonts w:ascii="Times New Roman" w:eastAsia="Times New Roman" w:hAnsi="Times New Roman" w:cs="Times New Roman"/>
+                <w:noProof/>
+                <w:color w:val="000000"/>
+                <w:sz w:val="32"/>
+                <w:szCs w:val="32"/>
+                <w:lang w:val="en-US"/>
+              </w:rPr>
+            </w:pPr>
+            <w:r>
+              <w:rPr>
+                <w:rFonts w:ascii="Times New Roman" w:eastAsia="Times New Roman" w:hAnsi="Times New Roman" w:cs="Times New Roman"/>
+                <w:noProof/>
+                <w:color w:val="000000"/>
+                <w:sz w:val="32"/>
+                <w:szCs w:val="32"/>
+                <w:lang w:val="en-US"/>
+              </w:rPr>
+              <w:t>m</w:t>
+            </w:r>
+          </w:p>
+        </w:tc>
+        <w:tc>
+          <w:tcPr>
+            <w:tcW w:w="1134" w:type="dxa"/>
+          </w:tcPr>
+          <w:p>
+            <w:pPr>
+              <w:jc w:val="center"/>
+              <w:rPr>
+                <w:rFonts w:ascii="Times New Roman" w:eastAsia="Times New Roman" w:hAnsi="Times New Roman" w:cs="Times New Roman"/>
+                <w:i/>
+                <w:noProof/>
+                <w:color w:val="000000"/>
+                <w:sz w:val="32"/>
+                <w:szCs w:val="32"/>
+                <w:lang w:val="en-US"/>
+              </w:rPr>
+            </w:pPr>
+            <m:oMathPara>
+              <m:oMath>
+                <m:sSub>
+                  <m:sSubPr>
+                    <m:ctrlPr>
+                      <w:rPr>
+                        <w:rFonts w:ascii="Cambria Math" w:eastAsia="Cambria Math" w:hAnsi="Cambria Math" w:cs="Cambria Math"/>
+                        <w:i/>
+                        <w:sz w:val="32"/>
+                        <w:szCs w:val="32"/>
+                      </w:rPr>
+                    </m:ctrlPr>
+                  </m:sSubPr>
+                  <m:e>
+                    <m:r>
+                      <w:rPr>
+                        <w:rFonts w:ascii="Cambria Math" w:eastAsia="Cambria Math" w:hAnsi="Cambria Math" w:cs="Cambria Math"/>
+                        <w:sz w:val="32"/>
+                        <w:szCs w:val="32"/>
+                      </w:rPr>
+                      <m:t>η</m:t>
+                    </m:r>
+                  </m:e>
+                  <m:sub>
+                    <m:r>
+                      <w:rPr>
+                        <w:rFonts w:ascii="Cambria Math" w:eastAsia="Cambria Math" w:hAnsi="Cambria Math" w:cs="Cambria Math"/>
+                        <w:sz w:val="32"/>
+                        <w:szCs w:val="32"/>
+                      </w:rPr>
+                      <m:t>L</m:t>
+                    </m:r>
+                  </m:sub>
+                </m:sSub>
+              </m:oMath>
+            </m:oMathPara>
+          </w:p>
+        </w:tc>
+        <w:tc>
+          <w:tcPr>
+            <w:tcW w:w="992" w:type="dxa"/>
+          </w:tcPr>
+          <w:p>
+            <w:pPr>
+              <w:jc w:val="center"/>
+              <w:rPr>
+                <w:rFonts w:ascii="Times New Roman" w:eastAsia="Times New Roman" w:hAnsi="Times New Roman" w:cs="Times New Roman"/>
+                <w:noProof/>
+                <w:color w:val="000000"/>
+                <w:sz w:val="32"/>
+                <w:szCs w:val="32"/>
+                <w:lang w:val="en-US"/>
+              </w:rPr>
+            </w:pPr>
+            <m:oMathPara>
+              <m:oMath>
+                <m:sSub>
+                  <m:sSubPr>
+                    <m:ctrlPr>
+                      <w:rPr>
+                        <w:rFonts w:ascii="Cambria Math" w:eastAsia="Cambria Math" w:hAnsi="Cambria Math" w:cs="Cambria Math"/>
+                        <w:i/>
+                        <w:sz w:val="32"/>
+                        <w:szCs w:val="32"/>
+                      </w:rPr>
+                    </m:ctrlPr>
+                  </m:sSubPr>
+                  <m:e>
+                    <m:r>
+                      <w:rPr>
+                        <w:rFonts w:ascii="Cambria Math" w:eastAsia="Cambria Math" w:hAnsi="Cambria Math" w:cs="Cambria Math"/>
+                        <w:sz w:val="32"/>
+                        <w:szCs w:val="32"/>
+                      </w:rPr>
+                      <m:t>η</m:t>
+                    </m:r>
+                  </m:e>
+                  <m:sub>
+                    <m:r>
+                      <w:rPr>
+                        <w:rFonts w:ascii="Cambria Math" w:eastAsia="Cambria Math" w:hAnsi="Cambria Math" w:cs="Cambria Math"/>
+                        <w:sz w:val="32"/>
+                        <w:szCs w:val="32"/>
+                      </w:rPr>
+                      <m:t>W</m:t>
+                    </m:r>
+                  </m:sub>
+                </m:sSub>
+              </m:oMath>
+            </m:oMathPara>
+          </w:p>
+        </w:tc>
+        <w:tc>
+          <w:tcPr>
+            <w:tcW w:w="1559" w:type="dxa"/>
+          </w:tcPr>
+          <w:p>
+            <w:pPr>
+              <w:jc w:val="center"/>
+              <w:rPr>
+                <w:rFonts w:ascii="Times New Roman" w:eastAsia="Times New Roman" w:hAnsi="Times New Roman" w:cs="Times New Roman"/>
+                <w:noProof/>
+                <w:color w:val="000000"/>
+                <w:sz w:val="32"/>
+                <w:szCs w:val="32"/>
+                <w:lang w:val="en-US"/>
+              </w:rPr>
+            </w:pPr>
+            <m:oMathPara>
+              <m:oMath>
+                <m:r>
+                  <w:rPr>
+                    <w:rFonts w:ascii="Cambria Math" w:eastAsia="Times New Roman" w:hAnsi="Cambria Math" w:cs="Times New Roman"/>
+                    <w:sz w:val="32"/>
+                    <w:szCs w:val="32"/>
+                  </w:rPr>
+                  <m:t>τ</m:t>
+                </m:r>
+              </m:oMath>
+            </m:oMathPara>
+          </w:p>
+        </w:tc>
+        <w:tc>
+          <w:tcPr>
+            <w:tcW w:w="2404" w:type="dxa"/>
+          </w:tcPr>
+          <w:p>
+            <w:pPr>
+              <w:jc w:val="center"/>
+              <w:rPr>
+                <w:rFonts w:ascii="Times New Roman" w:eastAsia="Times New Roman" w:hAnsi="Times New Roman" w:cs="Times New Roman"/>
+                <w:noProof/>
+                <w:color w:val="000000"/>
+                <w:sz w:val="32"/>
+                <w:szCs w:val="32"/>
+                <w:lang w:val="en-US"/>
+              </w:rPr>
+            </w:pPr>
+            <w:r>
+              <w:rPr>
+                <w:rFonts w:ascii="Times New Roman" w:eastAsia="Times New Roman" w:hAnsi="Times New Roman" w:cs="Times New Roman"/>
+                <w:noProof/>
+                <w:color w:val="000000"/>
+                <w:sz w:val="32"/>
+                <w:szCs w:val="32"/>
+                <w:lang w:val="en-US"/>
+              </w:rPr>
+              <w:t>k(s)</w:t>
+            </w:r>
+          </w:p>
+        </w:tc>
+      </w:tr>
+      <w:tr>
+        <w:trPr>
+          <w:jc w:val="center"/>
+        </w:trPr>
+        <w:tc>
+          <w:tcPr>
+            <w:tcW w:w="1388" w:type="dxa"/>
+          </w:tcPr>
+          <w:p>
+            <w:pPr>
+              <w:jc w:val="center"/>
+              <w:rPr>
+                <w:rFonts w:ascii="Times New Roman" w:eastAsia="Times New Roman" w:hAnsi="Times New Roman" w:cs="Times New Roman"/>
+                <w:noProof/>
+                <w:color w:val="000000"/>
+                <w:sz w:val="32"/>
+                <w:szCs w:val="32"/>
+              </w:rPr>
+            </w:pPr>
+            <w:r>
+              <w:rPr>
+                <w:rFonts w:ascii="Times New Roman" w:eastAsia="Times New Roman" w:hAnsi="Times New Roman" w:cs="Times New Roman"/>
+                <w:noProof/>
+                <w:color w:val="000000"/>
+                <w:sz w:val="32"/>
+                <w:szCs w:val="32"/>
+              </w:rPr>
+              <w:t>0.5–0.2</w:t>
+            </w:r>
+          </w:p>
+        </w:tc>
+        <w:tc>
+          <w:tcPr>
+            <w:tcW w:w="875" w:type="dxa"/>
+          </w:tcPr>
+          <w:p>
+            <w:pPr>
+              <w:jc w:val="center"/>
+              <w:rPr>
+                <w:rFonts w:ascii="Times New Roman" w:eastAsia="Times New Roman" w:hAnsi="Times New Roman" w:cs="Times New Roman"/>
+                <w:noProof/>
+                <w:color w:val="000000"/>
+                <w:sz w:val="32"/>
+                <w:szCs w:val="32"/>
+                <w:lang w:val="en-US"/>
+              </w:rPr>
+            </w:pPr>
+            <w:r>
+              <w:rPr>
+                <w:rFonts w:ascii="Times New Roman" w:eastAsia="Times New Roman" w:hAnsi="Times New Roman" w:cs="Times New Roman"/>
+                <w:noProof/>
+                <w:color w:val="000000"/>
+                <w:sz w:val="32"/>
+                <w:szCs w:val="32"/>
+                <w:lang w:val="en-US"/>
+              </w:rPr>
+              <w:t>316</w:t>
+            </w:r>
+          </w:p>
+        </w:tc>
+        <w:tc>
+          <w:tcPr>
+            <w:tcW w:w="993" w:type="dxa"/>
+          </w:tcPr>
+          <w:p>
+            <w:pPr>
+              <w:jc w:val="center"/>
+              <w:rPr>
+                <w:rFonts w:ascii="Times New Roman" w:eastAsia="Times New Roman" w:hAnsi="Times New Roman" w:cs="Times New Roman"/>
+                <w:noProof/>
+                <w:color w:val="000000"/>
+                <w:sz w:val="32"/>
+                <w:szCs w:val="32"/>
+              </w:rPr>
+            </w:pPr>
+            <w:r>
+              <w:rPr>
+                <w:rFonts w:ascii="Times New Roman" w:eastAsia="Times New Roman" w:hAnsi="Times New Roman" w:cs="Times New Roman"/>
+                <w:noProof/>
+                <w:color w:val="000000"/>
+                <w:sz w:val="32"/>
+                <w:szCs w:val="32"/>
+              </w:rPr>
+              <w:t>50</w:t>
+            </w:r>
+          </w:p>
+        </w:tc>
+        <w:tc>
+          <w:tcPr>
+            <w:tcW w:w="1134" w:type="dxa"/>
+          </w:tcPr>
+          <w:p>
+            <w:pPr>
+              <w:jc w:val="center"/>
+              <w:rPr>
+                <w:rFonts w:ascii="Times New Roman" w:eastAsia="Times New Roman" w:hAnsi="Times New Roman" w:cs="Times New Roman"/>
+                <w:noProof/>
+                <w:color w:val="000000"/>
+                <w:sz w:val="32"/>
+                <w:szCs w:val="32"/>
+              </w:rPr>
+            </w:pPr>
+            <w:r>
+              <w:rPr>
+                <w:rFonts w:ascii="Times New Roman" w:eastAsia="Times New Roman" w:hAnsi="Times New Roman" w:cs="Times New Roman"/>
+                <w:noProof/>
+                <w:color w:val="000000"/>
+                <w:sz w:val="32"/>
+                <w:szCs w:val="32"/>
+              </w:rPr>
+              <w:t>1</w:t>
+            </w:r>
+          </w:p>
+        </w:tc>
+        <w:tc>
+          <w:tcPr>
+            <w:tcW w:w="992" w:type="dxa"/>
+          </w:tcPr>
+          <w:p>
+            <w:pPr>
+              <w:jc w:val="center"/>
+              <w:rPr>
+                <w:rFonts w:ascii="Times New Roman" w:eastAsia="Times New Roman" w:hAnsi="Times New Roman" w:cs="Times New Roman"/>
+                <w:noProof/>
+                <w:color w:val="000000"/>
+                <w:sz w:val="32"/>
+                <w:szCs w:val="32"/>
+                <w:lang w:val="en-US"/>
+              </w:rPr>
+            </w:pPr>
+            <w:r>
+              <w:rPr>
+                <w:rFonts w:ascii="Times New Roman" w:eastAsia="Times New Roman" w:hAnsi="Times New Roman" w:cs="Times New Roman"/>
+                <w:noProof/>
+                <w:color w:val="000000"/>
+                <w:sz w:val="32"/>
+                <w:szCs w:val="32"/>
+                <w:lang w:val="en-US"/>
+              </w:rPr>
+              <w:t>5</w:t>
+            </w:r>
+          </w:p>
+        </w:tc>
+        <w:tc>
+          <w:tcPr>
+            <w:tcW w:w="1559" w:type="dxa"/>
+          </w:tcPr>
+          <w:p>
+            <w:pPr>
+              <w:jc w:val="center"/>
+              <w:rPr>
+                <w:rFonts w:ascii="Times New Roman" w:eastAsia="Times New Roman" w:hAnsi="Times New Roman" w:cs="Times New Roman"/>
+                <w:noProof/>
+                <w:color w:val="000000"/>
+                <w:sz w:val="32"/>
+                <w:szCs w:val="32"/>
+                <w:lang w:val="en-US"/>
+              </w:rPr>
+            </w:pPr>
+            <w:r>
+              <w:rPr>
+                <w:rFonts w:ascii="Times New Roman" w:eastAsia="Times New Roman" w:hAnsi="Times New Roman" w:cs="Times New Roman"/>
+                <w:noProof/>
+                <w:color w:val="000000"/>
+                <w:sz w:val="32"/>
+                <w:szCs w:val="32"/>
+                <w:lang w:val="en-US"/>
+              </w:rPr>
+              <w:t>6.61</w:t>
+            </w:r>
+            <w:r>
+              <w:rPr>
+                <w:rFonts w:ascii="Times New Roman" w:eastAsia="Times New Roman" w:hAnsi="Times New Roman" w:cs="Times New Roman"/>
+                <w:noProof/>
+                <w:color w:val="000000"/>
+                <w:sz w:val="32"/>
+                <w:szCs w:val="32"/>
+                <w:lang w:val="en-US"/>
+              </w:rPr>
+              <w:t>e-05</w:t>
+            </w:r>
+          </w:p>
+        </w:tc>
+        <w:tc>
+          <w:tcPr>
+            <w:tcW w:w="2404" w:type="dxa"/>
+          </w:tcPr>
+          <w:p>
+            <w:pPr>
+              <w:jc w:val="center"/>
+              <w:rPr>
+                <w:rFonts w:ascii="Times New Roman" w:eastAsia="Times New Roman" w:hAnsi="Times New Roman" w:cs="Times New Roman"/>
+                <w:noProof/>
+                <w:color w:val="000000"/>
+                <w:sz w:val="32"/>
+                <w:szCs w:val="32"/>
+                <w:lang w:val="en-US"/>
+              </w:rPr>
+            </w:pPr>
+            <w:r>
+              <w:rPr>
+                <w:rFonts w:ascii="Times New Roman" w:eastAsia="Times New Roman" w:hAnsi="Times New Roman" w:cs="Times New Roman"/>
+                <w:noProof/>
+                <w:color w:val="000000"/>
+                <w:sz w:val="32"/>
+                <w:szCs w:val="32"/>
+                <w:lang w:val="en-US"/>
+              </w:rPr>
+              <w:t>c</w:t>
+            </w:r>
+            <w:r>
+              <w:rPr>
+                <w:rFonts w:ascii="Times New Roman" w:eastAsia="Times New Roman" w:hAnsi="Times New Roman" w:cs="Times New Roman"/>
+                <w:noProof/>
+                <w:color w:val="000000"/>
+                <w:sz w:val="32"/>
+                <w:szCs w:val="32"/>
+              </w:rPr>
+              <w:t xml:space="preserve"> остат. насыщенност</w:t>
+            </w:r>
+            <w:r>
+              <w:rPr>
+                <w:rFonts w:ascii="Times New Roman" w:eastAsia="Times New Roman" w:hAnsi="Times New Roman" w:cs="Times New Roman"/>
+                <w:noProof/>
+                <w:color w:val="000000"/>
+                <w:sz w:val="32"/>
+                <w:szCs w:val="32"/>
+              </w:rPr>
+              <w:t>ями</w:t>
+            </w:r>
+          </w:p>
+        </w:tc>
+      </w:tr>
+    </w:tbl>
+    <w:p>
+      <w:pPr>
+        <w:pBdr>
+          <w:top w:val="nil"/>
+          <w:left w:val="nil"/>
+          <w:bottom w:val="nil"/>
+          <w:right w:val="nil"/>
+          <w:between w:val="nil"/>
+        </w:pBdr>
+        <w:rPr>
+          <w:rFonts w:ascii="Times New Roman" w:eastAsia="Times New Roman" w:hAnsi="Times New Roman" w:cs="Times New Roman"/>
+          <w:noProof/>
           <w:color w:val="000000"/>
           <w:sz w:val="32"/>
           <w:szCs w:val="32"/>
@@ -12804,74 +14272,22 @@
       <w:pPr>
         <w:rPr>
           <w:rFonts w:ascii="Times New Roman" w:eastAsia="Times New Roman" w:hAnsi="Times New Roman" w:cs="Times New Roman"/>
+          <w:sz w:val="32"/>
+          <w:szCs w:val="32"/>
+        </w:rPr>
+      </w:pPr>
+      <w:r>
+        <w:rPr>
+          <w:rFonts w:ascii="Times New Roman" w:eastAsia="Times New Roman" w:hAnsi="Times New Roman" w:cs="Times New Roman"/>
           <w:noProof/>
-          <w:color w:val="000000"/>
-          <w:sz w:val="32"/>
-          <w:szCs w:val="32"/>
-          <w:lang w:val="en-US"/>
-        </w:rPr>
-      </w:pPr>
-      <w:r>
-        <w:rPr>
-          <w:rFonts w:ascii="Times New Roman" w:eastAsia="Times New Roman" w:hAnsi="Times New Roman" w:cs="Times New Roman"/>
-          <w:noProof/>
-          <w:color w:val="000000"/>
-          <w:sz w:val="32"/>
-          <w:szCs w:val="32"/>
-          <w:lang w:val="en-US"/>
-        </w:rPr>
-        <w:t>3</w:t>
-      </w:r>
-      <w:r>
-        <w:rPr>
-          <w:rFonts w:ascii="Times New Roman" w:eastAsia="Times New Roman" w:hAnsi="Times New Roman" w:cs="Times New Roman"/>
-          <w:noProof/>
-          <w:color w:val="000000"/>
-          <w:sz w:val="32"/>
-          <w:szCs w:val="32"/>
-          <w:lang w:val="en-US"/>
-        </w:rPr>
-        <w:t>.s(0, x) = 0.9, s(t, 0) = 0.1</w:t>
-      </w:r>
-    </w:p>
-    <w:p>
-      <w:pPr>
-        <w:rPr>
-          <w:rFonts w:ascii="Times New Roman" w:eastAsia="Times New Roman" w:hAnsi="Times New Roman" w:cs="Times New Roman"/>
-          <w:noProof/>
-          <w:color w:val="000000"/>
-          <w:sz w:val="32"/>
-          <w:szCs w:val="32"/>
-          <w:lang w:val="en-US"/>
-        </w:rPr>
-      </w:pPr>
-    </w:p>
-    <w:p>
-      <w:pPr>
-        <w:rPr>
-          <w:rFonts w:ascii="Times New Roman" w:eastAsia="Times New Roman" w:hAnsi="Times New Roman" w:cs="Times New Roman"/>
-          <w:noProof/>
-          <w:color w:val="000000"/>
-          <w:sz w:val="32"/>
-          <w:szCs w:val="32"/>
-          <w:lang w:val="en-US"/>
-        </w:rPr>
-      </w:pPr>
-      <w:r>
-        <w:rPr>
-          <w:rFonts w:ascii="Times New Roman" w:eastAsia="Times New Roman" w:hAnsi="Times New Roman" w:cs="Times New Roman"/>
-          <w:noProof/>
-          <w:color w:val="000000"/>
-          <w:sz w:val="32"/>
-          <w:szCs w:val="32"/>
-          <w:lang w:val="en-US"/>
-        </w:rPr>
-        <w:lastRenderedPageBreak/>
+          <w:sz w:val="32"/>
+          <w:szCs w:val="32"/>
+        </w:rPr>
         <w:drawing>
-          <wp:inline distT="0" distB="0" distL="0" distR="0" wp14:anchorId="3E006236" wp14:editId="4B572DE1">
-            <wp:extent cx="5940425" cy="4618990"/>
-            <wp:effectExtent l="0" t="0" r="3175" b="3810"/>
-            <wp:docPr id="5" name="Рисунок 5"/>
+          <wp:inline distT="0" distB="0" distL="0" distR="0" wp14:anchorId="671577F3" wp14:editId="3ACBCA89">
+            <wp:extent cx="4245610" cy="2796294"/>
+            <wp:effectExtent l="0" t="0" r="0" b="0"/>
+            <wp:docPr id="17" name="Рисунок 17"/>
             <wp:cNvGraphicFramePr>
               <a:graphicFrameLocks xmlns:a="http://schemas.openxmlformats.org/drawingml/2006/main" noChangeAspect="1"/>
             </wp:cNvGraphicFramePr>
@@ -12879,7 +14295,7 @@
               <a:graphicData uri="http://schemas.openxmlformats.org/drawingml/2006/picture">
                 <pic:pic xmlns:pic="http://schemas.openxmlformats.org/drawingml/2006/picture">
                   <pic:nvPicPr>
-                    <pic:cNvPr id="5" name="Рисунок 5"/>
+                    <pic:cNvPr id="17" name="Рисунок 17"/>
                     <pic:cNvPicPr/>
                   </pic:nvPicPr>
                   <pic:blipFill>
@@ -12897,7 +14313,7 @@
                   <pic:spPr>
                     <a:xfrm>
                       <a:off x="0" y="0"/>
-                      <a:ext cx="5940425" cy="4618990"/>
+                      <a:ext cx="4274160" cy="2815098"/>
                     </a:xfrm>
                     <a:prstGeom prst="rect">
                       <a:avLst/>
@@ -12912,6 +14328,36 @@
     </w:p>
     <w:p>
       <w:pPr>
+        <w:pBdr>
+          <w:top w:val="nil"/>
+          <w:left w:val="nil"/>
+          <w:bottom w:val="nil"/>
+          <w:right w:val="nil"/>
+          <w:between w:val="nil"/>
+        </w:pBdr>
+        <w:rPr>
+          <w:rFonts w:ascii="Times New Roman" w:eastAsia="Times New Roman" w:hAnsi="Times New Roman" w:cs="Times New Roman"/>
+          <w:color w:val="000000"/>
+          <w:sz w:val="32"/>
+          <w:szCs w:val="32"/>
+          <w:lang w:val="en-US"/>
+        </w:rPr>
+      </w:pPr>
+    </w:p>
+    <w:p>
+      <w:pPr>
+        <w:rPr>
+          <w:rFonts w:ascii="Times New Roman" w:eastAsia="Times New Roman" w:hAnsi="Times New Roman" w:cs="Times New Roman"/>
+          <w:noProof/>
+          <w:color w:val="000000"/>
+          <w:sz w:val="32"/>
+          <w:szCs w:val="32"/>
+          <w:lang w:val="en-US"/>
+        </w:rPr>
+      </w:pPr>
+    </w:p>
+    <w:p>
+      <w:pPr>
         <w:tabs>
           <w:tab w:val="left" w:pos="1651"/>
         </w:tabs>
@@ -12950,292 +14396,578 @@
           <w:lang w:val="en-US"/>
         </w:rPr>
       </w:pPr>
-      <m:oMath>
-        <m:f>
-          <m:fPr>
-            <m:ctrlPr>
-              <w:rPr>
-                <w:rFonts w:ascii="Cambria Math" w:eastAsia="Times New Roman" w:hAnsi="Cambria Math" w:cs="Times New Roman"/>
+      <w:r>
+        <w:rPr>
+          <w:rFonts w:ascii="Times New Roman" w:eastAsia="Times New Roman" w:hAnsi="Times New Roman" w:cs="Times New Roman"/>
+          <w:sz w:val="60"/>
+          <w:szCs w:val="60"/>
+          <w:lang w:val="en-US"/>
+        </w:rPr>
+        <w:lastRenderedPageBreak/>
+        <w:t xml:space="preserve"> </w:t>
+      </w:r>
+    </w:p>
+    <w:tbl>
+      <w:tblPr>
+        <w:tblStyle w:val="a7"/>
+        <w:tblW w:w="0" w:type="auto"/>
+        <w:jc w:val="center"/>
+        <w:tblLook w:val="04A0" w:firstRow="1" w:lastRow="0" w:firstColumn="1" w:lastColumn="0" w:noHBand="0" w:noVBand="1"/>
+      </w:tblPr>
+      <w:tblGrid>
+        <w:gridCol w:w="1374"/>
+        <w:gridCol w:w="873"/>
+        <w:gridCol w:w="968"/>
+        <w:gridCol w:w="1084"/>
+        <w:gridCol w:w="962"/>
+        <w:gridCol w:w="1503"/>
+        <w:gridCol w:w="2581"/>
+      </w:tblGrid>
+      <w:tr>
+        <w:trPr>
+          <w:jc w:val="center"/>
+        </w:trPr>
+        <w:tc>
+          <w:tcPr>
+            <w:tcW w:w="1388" w:type="dxa"/>
+          </w:tcPr>
+          <w:p>
+            <w:pPr>
+              <w:jc w:val="center"/>
+              <w:rPr>
+                <w:rFonts w:ascii="Times New Roman" w:eastAsia="Times New Roman" w:hAnsi="Times New Roman" w:cs="Times New Roman"/>
+                <w:noProof/>
+                <w:color w:val="000000"/>
+                <w:sz w:val="32"/>
+                <w:szCs w:val="32"/>
+              </w:rPr>
+            </w:pPr>
+            <w:r>
+              <w:rPr>
+                <w:rFonts w:ascii="Times New Roman" w:eastAsia="Times New Roman" w:hAnsi="Times New Roman" w:cs="Times New Roman"/>
+                <w:noProof/>
+                <w:color w:val="000000"/>
+                <w:sz w:val="32"/>
+                <w:szCs w:val="32"/>
+              </w:rPr>
+              <w:t>Скачок</w:t>
+            </w:r>
+          </w:p>
+        </w:tc>
+        <w:tc>
+          <w:tcPr>
+            <w:tcW w:w="875" w:type="dxa"/>
+          </w:tcPr>
+          <w:p>
+            <w:pPr>
+              <w:jc w:val="center"/>
+              <w:rPr>
+                <w:rFonts w:ascii="Times New Roman" w:eastAsia="Times New Roman" w:hAnsi="Times New Roman" w:cs="Times New Roman"/>
+                <w:noProof/>
+                <w:color w:val="000000"/>
+                <w:sz w:val="32"/>
+                <w:szCs w:val="32"/>
+                <w:lang w:val="en-US"/>
+              </w:rPr>
+            </w:pPr>
+            <w:r>
+              <w:rPr>
+                <w:rFonts w:ascii="Times New Roman" w:eastAsia="Times New Roman" w:hAnsi="Times New Roman" w:cs="Times New Roman"/>
+                <w:noProof/>
+                <w:color w:val="000000"/>
+                <w:sz w:val="32"/>
+                <w:szCs w:val="32"/>
+                <w:lang w:val="en-US"/>
+              </w:rPr>
+              <w:t>n</w:t>
+            </w:r>
+          </w:p>
+        </w:tc>
+        <w:tc>
+          <w:tcPr>
+            <w:tcW w:w="993" w:type="dxa"/>
+          </w:tcPr>
+          <w:p>
+            <w:pPr>
+              <w:jc w:val="center"/>
+              <w:rPr>
+                <w:rFonts w:ascii="Times New Roman" w:eastAsia="Times New Roman" w:hAnsi="Times New Roman" w:cs="Times New Roman"/>
+                <w:noProof/>
+                <w:color w:val="000000"/>
+                <w:sz w:val="32"/>
+                <w:szCs w:val="32"/>
+                <w:lang w:val="en-US"/>
+              </w:rPr>
+            </w:pPr>
+            <w:r>
+              <w:rPr>
+                <w:rFonts w:ascii="Times New Roman" w:eastAsia="Times New Roman" w:hAnsi="Times New Roman" w:cs="Times New Roman"/>
+                <w:noProof/>
+                <w:color w:val="000000"/>
+                <w:sz w:val="32"/>
+                <w:szCs w:val="32"/>
+                <w:lang w:val="en-US"/>
+              </w:rPr>
+              <w:t>m</w:t>
+            </w:r>
+          </w:p>
+        </w:tc>
+        <w:tc>
+          <w:tcPr>
+            <w:tcW w:w="1134" w:type="dxa"/>
+          </w:tcPr>
+          <w:p>
+            <w:pPr>
+              <w:jc w:val="center"/>
+              <w:rPr>
+                <w:rFonts w:ascii="Times New Roman" w:eastAsia="Times New Roman" w:hAnsi="Times New Roman" w:cs="Times New Roman"/>
                 <w:i/>
-                <w:sz w:val="60"/>
-                <w:szCs w:val="60"/>
+                <w:noProof/>
+                <w:color w:val="000000"/>
+                <w:sz w:val="32"/>
+                <w:szCs w:val="32"/>
                 <w:lang w:val="en-US"/>
               </w:rPr>
-            </m:ctrlPr>
-          </m:fPr>
-          <m:num>
-            <m:sSub>
-              <m:sSubPr>
-                <m:ctrlPr>
-                  <w:rPr>
-                    <w:rFonts w:ascii="Cambria Math" w:eastAsia="Times New Roman" w:hAnsi="Cambria Math" w:cs="Times New Roman"/>
-                    <w:i/>
-                    <w:sz w:val="60"/>
-                    <w:szCs w:val="60"/>
-                    <w:lang w:val="en-US"/>
-                  </w:rPr>
-                </m:ctrlPr>
-              </m:sSubPr>
-              <m:e>
-                <m:acc>
-                  <m:accPr>
+            </w:pPr>
+            <m:oMathPara>
+              <m:oMath>
+                <m:sSub>
+                  <m:sSubPr>
                     <m:ctrlPr>
                       <w:rPr>
-                        <w:rFonts w:ascii="Cambria Math" w:eastAsia="Times New Roman" w:hAnsi="Cambria Math" w:cs="Times New Roman"/>
+                        <w:rFonts w:ascii="Cambria Math" w:eastAsia="Cambria Math" w:hAnsi="Cambria Math" w:cs="Cambria Math"/>
                         <w:i/>
-                        <w:sz w:val="60"/>
-                        <w:szCs w:val="60"/>
-                        <w:lang w:val="en-US"/>
+                        <w:sz w:val="32"/>
+                        <w:szCs w:val="32"/>
                       </w:rPr>
                     </m:ctrlPr>
-                  </m:accPr>
+                  </m:sSubPr>
                   <m:e>
                     <m:r>
                       <w:rPr>
-                        <w:rFonts w:ascii="Cambria Math" w:eastAsia="Times New Roman" w:hAnsi="Cambria Math" w:cs="Times New Roman"/>
-                        <w:sz w:val="60"/>
-                        <w:szCs w:val="60"/>
-                        <w:lang w:val="en-US"/>
+                        <w:rFonts w:ascii="Cambria Math" w:eastAsia="Cambria Math" w:hAnsi="Cambria Math" w:cs="Cambria Math"/>
+                        <w:sz w:val="32"/>
+                        <w:szCs w:val="32"/>
                       </w:rPr>
-                      <m:t>s</m:t>
+                      <m:t>η</m:t>
                     </m:r>
                   </m:e>
-                </m:acc>
-              </m:e>
-              <m:sub>
+                  <m:sub>
+                    <m:r>
+                      <w:rPr>
+                        <w:rFonts w:ascii="Cambria Math" w:eastAsia="Cambria Math" w:hAnsi="Cambria Math" w:cs="Cambria Math"/>
+                        <w:sz w:val="32"/>
+                        <w:szCs w:val="32"/>
+                      </w:rPr>
+                      <m:t>L</m:t>
+                    </m:r>
+                  </m:sub>
+                </m:sSub>
+              </m:oMath>
+            </m:oMathPara>
+          </w:p>
+        </w:tc>
+        <w:tc>
+          <w:tcPr>
+            <w:tcW w:w="992" w:type="dxa"/>
+          </w:tcPr>
+          <w:p>
+            <w:pPr>
+              <w:jc w:val="center"/>
+              <w:rPr>
+                <w:rFonts w:ascii="Times New Roman" w:eastAsia="Times New Roman" w:hAnsi="Times New Roman" w:cs="Times New Roman"/>
+                <w:noProof/>
+                <w:color w:val="000000"/>
+                <w:sz w:val="32"/>
+                <w:szCs w:val="32"/>
+                <w:lang w:val="en-US"/>
+              </w:rPr>
+            </w:pPr>
+            <m:oMathPara>
+              <m:oMath>
+                <m:sSub>
+                  <m:sSubPr>
+                    <m:ctrlPr>
+                      <w:rPr>
+                        <w:rFonts w:ascii="Cambria Math" w:eastAsia="Cambria Math" w:hAnsi="Cambria Math" w:cs="Cambria Math"/>
+                        <w:i/>
+                        <w:sz w:val="32"/>
+                        <w:szCs w:val="32"/>
+                      </w:rPr>
+                    </m:ctrlPr>
+                  </m:sSubPr>
+                  <m:e>
+                    <m:r>
+                      <w:rPr>
+                        <w:rFonts w:ascii="Cambria Math" w:eastAsia="Cambria Math" w:hAnsi="Cambria Math" w:cs="Cambria Math"/>
+                        <w:sz w:val="32"/>
+                        <w:szCs w:val="32"/>
+                      </w:rPr>
+                      <m:t>η</m:t>
+                    </m:r>
+                  </m:e>
+                  <m:sub>
+                    <m:r>
+                      <w:rPr>
+                        <w:rFonts w:ascii="Cambria Math" w:eastAsia="Cambria Math" w:hAnsi="Cambria Math" w:cs="Cambria Math"/>
+                        <w:sz w:val="32"/>
+                        <w:szCs w:val="32"/>
+                      </w:rPr>
+                      <m:t>W</m:t>
+                    </m:r>
+                  </m:sub>
+                </m:sSub>
+              </m:oMath>
+            </m:oMathPara>
+          </w:p>
+        </w:tc>
+        <w:tc>
+          <w:tcPr>
+            <w:tcW w:w="1559" w:type="dxa"/>
+          </w:tcPr>
+          <w:p>
+            <w:pPr>
+              <w:jc w:val="center"/>
+              <w:rPr>
+                <w:rFonts w:ascii="Times New Roman" w:eastAsia="Times New Roman" w:hAnsi="Times New Roman" w:cs="Times New Roman"/>
+                <w:noProof/>
+                <w:color w:val="000000"/>
+                <w:sz w:val="32"/>
+                <w:szCs w:val="32"/>
+                <w:lang w:val="en-US"/>
+              </w:rPr>
+            </w:pPr>
+            <m:oMathPara>
+              <m:oMath>
                 <m:r>
                   <w:rPr>
                     <w:rFonts w:ascii="Cambria Math" w:eastAsia="Times New Roman" w:hAnsi="Cambria Math" w:cs="Times New Roman"/>
-                    <w:sz w:val="60"/>
-                    <w:szCs w:val="60"/>
-                    <w:lang w:val="en-US"/>
+                    <w:sz w:val="32"/>
+                    <w:szCs w:val="32"/>
                   </w:rPr>
-                  <m:t>n</m:t>
+                  <m:t>τ</m:t>
                 </m:r>
-              </m:sub>
-            </m:sSub>
-            <m:r>
-              <w:rPr>
-                <w:rFonts w:ascii="Cambria Math" w:eastAsia="Times New Roman" w:hAnsi="Cambria Math" w:cs="Times New Roman"/>
-                <w:sz w:val="60"/>
-                <w:szCs w:val="60"/>
+              </m:oMath>
+            </m:oMathPara>
+          </w:p>
+        </w:tc>
+        <w:tc>
+          <w:tcPr>
+            <w:tcW w:w="2404" w:type="dxa"/>
+          </w:tcPr>
+          <w:p>
+            <w:pPr>
+              <w:jc w:val="center"/>
+              <w:rPr>
+                <w:rFonts w:ascii="Times New Roman" w:eastAsia="Times New Roman" w:hAnsi="Times New Roman" w:cs="Times New Roman"/>
+                <w:noProof/>
+                <w:color w:val="000000"/>
+                <w:sz w:val="32"/>
+                <w:szCs w:val="32"/>
                 <w:lang w:val="en-US"/>
               </w:rPr>
-              <m:t xml:space="preserve">- </m:t>
-            </m:r>
-            <m:sSub>
-              <m:sSubPr>
-                <m:ctrlPr>
-                  <w:rPr>
-                    <w:rFonts w:ascii="Cambria Math" w:eastAsia="Times New Roman" w:hAnsi="Cambria Math" w:cs="Times New Roman"/>
-                    <w:i/>
-                    <w:sz w:val="60"/>
-                    <w:szCs w:val="60"/>
-                    <w:lang w:val="en-US"/>
-                  </w:rPr>
-                </m:ctrlPr>
-              </m:sSubPr>
-              <m:e>
-                <m:r>
-                  <w:rPr>
-                    <w:rFonts w:ascii="Cambria Math" w:eastAsia="Times New Roman" w:hAnsi="Cambria Math" w:cs="Times New Roman"/>
-                    <w:sz w:val="60"/>
-                    <w:szCs w:val="60"/>
-                    <w:lang w:val="en-US"/>
-                  </w:rPr>
-                  <m:t>s</m:t>
-                </m:r>
-              </m:e>
-              <m:sub>
-                <m:r>
-                  <w:rPr>
-                    <w:rFonts w:ascii="Cambria Math" w:eastAsia="Times New Roman" w:hAnsi="Cambria Math" w:cs="Times New Roman"/>
-                    <w:sz w:val="60"/>
-                    <w:szCs w:val="60"/>
-                    <w:lang w:val="en-US"/>
-                  </w:rPr>
-                  <m:t>n</m:t>
-                </m:r>
-              </m:sub>
-            </m:sSub>
-          </m:num>
-          <m:den>
-            <m:r>
-              <w:rPr>
-                <w:rFonts w:ascii="Cambria Math" w:eastAsia="Times New Roman" w:hAnsi="Cambria Math" w:cs="Times New Roman"/>
-                <w:sz w:val="60"/>
-                <w:szCs w:val="60"/>
+            </w:pPr>
+            <w:r>
+              <w:rPr>
+                <w:rFonts w:ascii="Times New Roman" w:eastAsia="Times New Roman" w:hAnsi="Times New Roman" w:cs="Times New Roman"/>
+                <w:noProof/>
+                <w:color w:val="000000"/>
+                <w:sz w:val="32"/>
+                <w:szCs w:val="32"/>
                 <w:lang w:val="en-US"/>
               </w:rPr>
-              <m:t>τ</m:t>
-            </m:r>
-          </m:den>
-        </m:f>
-        <m:r>
-          <m:rPr>
-            <m:sty m:val="p"/>
-          </m:rPr>
-          <w:rPr>
-            <w:rFonts w:ascii="Cambria Math" w:eastAsia="Times New Roman" w:hAnsi="Cambria Math" w:cs="Times New Roman"/>
-            <w:sz w:val="60"/>
-            <w:szCs w:val="60"/>
-            <w:lang w:val="en-US"/>
-          </w:rPr>
-          <m:t>+ b</m:t>
-        </m:r>
-        <m:f>
-          <m:fPr>
-            <m:ctrlPr>
-              <w:rPr>
-                <w:rFonts w:ascii="Cambria Math" w:eastAsia="Times New Roman" w:hAnsi="Cambria Math" w:cs="Times New Roman"/>
-                <w:sz w:val="60"/>
-                <w:szCs w:val="60"/>
+              <w:t>k(s)</w:t>
+            </w:r>
+          </w:p>
+        </w:tc>
+      </w:tr>
+      <w:tr>
+        <w:trPr>
+          <w:jc w:val="center"/>
+        </w:trPr>
+        <w:tc>
+          <w:tcPr>
+            <w:tcW w:w="1388" w:type="dxa"/>
+          </w:tcPr>
+          <w:p>
+            <w:pPr>
+              <w:jc w:val="center"/>
+              <w:rPr>
+                <w:rFonts w:ascii="Times New Roman" w:eastAsia="Times New Roman" w:hAnsi="Times New Roman" w:cs="Times New Roman"/>
+                <w:noProof/>
+                <w:color w:val="000000"/>
+                <w:sz w:val="32"/>
+                <w:szCs w:val="32"/>
+              </w:rPr>
+            </w:pPr>
+            <w:r>
+              <w:rPr>
+                <w:rFonts w:ascii="Times New Roman" w:eastAsia="Times New Roman" w:hAnsi="Times New Roman" w:cs="Times New Roman"/>
+                <w:noProof/>
+                <w:color w:val="000000"/>
+                <w:sz w:val="32"/>
+                <w:szCs w:val="32"/>
+              </w:rPr>
+              <w:t>0.5–0.2</w:t>
+            </w:r>
+          </w:p>
+        </w:tc>
+        <w:tc>
+          <w:tcPr>
+            <w:tcW w:w="875" w:type="dxa"/>
+          </w:tcPr>
+          <w:p>
+            <w:pPr>
+              <w:jc w:val="center"/>
+              <w:rPr>
+                <w:rFonts w:ascii="Times New Roman" w:eastAsia="Times New Roman" w:hAnsi="Times New Roman" w:cs="Times New Roman"/>
+                <w:noProof/>
+                <w:color w:val="000000"/>
+                <w:sz w:val="32"/>
+                <w:szCs w:val="32"/>
                 <w:lang w:val="en-US"/>
               </w:rPr>
-            </m:ctrlPr>
-          </m:fPr>
-          <m:num>
-            <m:sSub>
-              <m:sSubPr>
-                <m:ctrlPr>
-                  <w:rPr>
-                    <w:rFonts w:ascii="Cambria Math" w:eastAsia="Times New Roman" w:hAnsi="Cambria Math" w:cs="Times New Roman"/>
-                    <w:i/>
-                    <w:sz w:val="60"/>
-                    <w:szCs w:val="60"/>
-                    <w:lang w:val="en-US"/>
-                  </w:rPr>
-                </m:ctrlPr>
-              </m:sSubPr>
-              <m:e>
-                <m:r>
-                  <w:rPr>
-                    <w:rFonts w:ascii="Cambria Math" w:eastAsia="Times New Roman" w:hAnsi="Cambria Math" w:cs="Times New Roman"/>
-                    <w:sz w:val="60"/>
-                    <w:szCs w:val="60"/>
-                    <w:lang w:val="en-US"/>
-                  </w:rPr>
-                  <m:t>s</m:t>
-                </m:r>
-              </m:e>
-              <m:sub>
-                <m:r>
-                  <w:rPr>
-                    <w:rFonts w:ascii="Cambria Math" w:eastAsia="Times New Roman" w:hAnsi="Cambria Math" w:cs="Times New Roman"/>
-                    <w:sz w:val="60"/>
-                    <w:szCs w:val="60"/>
-                    <w:lang w:val="en-US"/>
-                  </w:rPr>
-                  <m:t>n</m:t>
-                </m:r>
-              </m:sub>
-            </m:sSub>
-            <m:r>
-              <w:rPr>
-                <w:rFonts w:ascii="Cambria Math" w:eastAsia="Times New Roman" w:hAnsi="Cambria Math" w:cs="Times New Roman"/>
-                <w:sz w:val="60"/>
-                <w:szCs w:val="60"/>
+            </w:pPr>
+            <w:r>
+              <w:rPr>
+                <w:rFonts w:ascii="Times New Roman" w:eastAsia="Times New Roman" w:hAnsi="Times New Roman" w:cs="Times New Roman"/>
+                <w:noProof/>
+                <w:color w:val="000000"/>
+                <w:sz w:val="32"/>
+                <w:szCs w:val="32"/>
                 <w:lang w:val="en-US"/>
               </w:rPr>
-              <m:t>-</m:t>
-            </m:r>
-            <m:sSub>
-              <m:sSubPr>
-                <m:ctrlPr>
-                  <w:rPr>
-                    <w:rFonts w:ascii="Cambria Math" w:eastAsia="Times New Roman" w:hAnsi="Cambria Math" w:cs="Times New Roman"/>
-                    <w:i/>
-                    <w:sz w:val="60"/>
-                    <w:szCs w:val="60"/>
-                    <w:lang w:val="en-US"/>
-                  </w:rPr>
-                </m:ctrlPr>
-              </m:sSubPr>
-              <m:e>
-                <m:r>
-                  <w:rPr>
-                    <w:rFonts w:ascii="Cambria Math" w:eastAsia="Times New Roman" w:hAnsi="Cambria Math" w:cs="Times New Roman"/>
-                    <w:sz w:val="60"/>
-                    <w:szCs w:val="60"/>
-                    <w:lang w:val="en-US"/>
-                  </w:rPr>
-                  <m:t>s</m:t>
-                </m:r>
-              </m:e>
-              <m:sub>
-                <m:r>
-                  <w:rPr>
-                    <w:rFonts w:ascii="Cambria Math" w:eastAsia="Times New Roman" w:hAnsi="Cambria Math" w:cs="Times New Roman"/>
-                    <w:sz w:val="60"/>
-                    <w:szCs w:val="60"/>
-                    <w:lang w:val="en-US"/>
-                  </w:rPr>
-                  <m:t>n</m:t>
-                </m:r>
-                <m:r>
-                  <w:rPr>
-                    <w:rFonts w:ascii="Cambria Math" w:eastAsia="Times New Roman" w:hAnsi="Cambria Math" w:cs="Times New Roman"/>
-                    <w:sz w:val="60"/>
-                    <w:szCs w:val="60"/>
-                    <w:lang w:val="en-US"/>
-                  </w:rPr>
-                  <m:t>-1</m:t>
-                </m:r>
-              </m:sub>
-            </m:sSub>
-          </m:num>
-          <m:den>
-            <m:r>
-              <w:rPr>
-                <w:rFonts w:ascii="Cambria Math" w:eastAsia="Times New Roman" w:hAnsi="Cambria Math" w:cs="Times New Roman"/>
-                <w:sz w:val="60"/>
-                <w:szCs w:val="60"/>
+              <w:t>1500</w:t>
+            </w:r>
+          </w:p>
+        </w:tc>
+        <w:tc>
+          <w:tcPr>
+            <w:tcW w:w="993" w:type="dxa"/>
+          </w:tcPr>
+          <w:p>
+            <w:pPr>
+              <w:jc w:val="center"/>
+              <w:rPr>
+                <w:rFonts w:ascii="Times New Roman" w:eastAsia="Times New Roman" w:hAnsi="Times New Roman" w:cs="Times New Roman"/>
+                <w:noProof/>
+                <w:color w:val="000000"/>
+                <w:sz w:val="32"/>
+                <w:szCs w:val="32"/>
                 <w:lang w:val="en-US"/>
               </w:rPr>
-              <m:t>h</m:t>
-            </m:r>
-          </m:den>
-        </m:f>
-        <m:r>
-          <w:rPr>
-            <w:rFonts w:ascii="Cambria Math" w:eastAsia="Times New Roman" w:hAnsi="Cambria Math" w:cs="Times New Roman"/>
-            <w:sz w:val="60"/>
-            <w:szCs w:val="60"/>
-            <w:lang w:val="en-US"/>
-          </w:rPr>
-          <m:t>=0</m:t>
-        </m:r>
-      </m:oMath>
-      <w:r>
+            </w:pPr>
+            <w:r>
+              <w:rPr>
+                <w:rFonts w:ascii="Times New Roman" w:eastAsia="Times New Roman" w:hAnsi="Times New Roman" w:cs="Times New Roman"/>
+                <w:noProof/>
+                <w:color w:val="000000"/>
+                <w:sz w:val="32"/>
+                <w:szCs w:val="32"/>
+                <w:lang w:val="en-US"/>
+              </w:rPr>
+              <w:t>200</w:t>
+            </w:r>
+          </w:p>
+        </w:tc>
+        <w:tc>
+          <w:tcPr>
+            <w:tcW w:w="1134" w:type="dxa"/>
+          </w:tcPr>
+          <w:p>
+            <w:pPr>
+              <w:jc w:val="center"/>
+              <w:rPr>
+                <w:rFonts w:ascii="Times New Roman" w:eastAsia="Times New Roman" w:hAnsi="Times New Roman" w:cs="Times New Roman"/>
+                <w:noProof/>
+                <w:color w:val="000000"/>
+                <w:sz w:val="32"/>
+                <w:szCs w:val="32"/>
+              </w:rPr>
+            </w:pPr>
+            <w:r>
+              <w:rPr>
+                <w:rFonts w:ascii="Times New Roman" w:eastAsia="Times New Roman" w:hAnsi="Times New Roman" w:cs="Times New Roman"/>
+                <w:noProof/>
+                <w:color w:val="000000"/>
+                <w:sz w:val="32"/>
+                <w:szCs w:val="32"/>
+              </w:rPr>
+              <w:t>1</w:t>
+            </w:r>
+          </w:p>
+        </w:tc>
+        <w:tc>
+          <w:tcPr>
+            <w:tcW w:w="992" w:type="dxa"/>
+          </w:tcPr>
+          <w:p>
+            <w:pPr>
+              <w:jc w:val="center"/>
+              <w:rPr>
+                <w:rFonts w:ascii="Times New Roman" w:eastAsia="Times New Roman" w:hAnsi="Times New Roman" w:cs="Times New Roman"/>
+                <w:noProof/>
+                <w:color w:val="000000"/>
+                <w:sz w:val="32"/>
+                <w:szCs w:val="32"/>
+                <w:lang w:val="en-US"/>
+              </w:rPr>
+            </w:pPr>
+            <w:r>
+              <w:rPr>
+                <w:rFonts w:ascii="Times New Roman" w:eastAsia="Times New Roman" w:hAnsi="Times New Roman" w:cs="Times New Roman"/>
+                <w:noProof/>
+                <w:color w:val="000000"/>
+                <w:sz w:val="32"/>
+                <w:szCs w:val="32"/>
+                <w:lang w:val="en-US"/>
+              </w:rPr>
+              <w:t>5</w:t>
+            </w:r>
+          </w:p>
+        </w:tc>
+        <w:tc>
+          <w:tcPr>
+            <w:tcW w:w="1559" w:type="dxa"/>
+          </w:tcPr>
+          <w:p>
+            <w:pPr>
+              <w:jc w:val="center"/>
+              <w:rPr>
+                <w:rFonts w:ascii="Times New Roman" w:eastAsia="Times New Roman" w:hAnsi="Times New Roman" w:cs="Times New Roman"/>
+                <w:noProof/>
+                <w:color w:val="000000"/>
+                <w:sz w:val="32"/>
+                <w:szCs w:val="32"/>
+                <w:lang w:val="en-US"/>
+              </w:rPr>
+            </w:pPr>
+            <w:r>
+              <w:rPr>
+                <w:rFonts w:ascii="Times New Roman" w:eastAsia="Times New Roman" w:hAnsi="Times New Roman" w:cs="Times New Roman"/>
+                <w:noProof/>
+                <w:color w:val="000000"/>
+                <w:sz w:val="32"/>
+                <w:szCs w:val="32"/>
+                <w:lang w:val="en-US"/>
+              </w:rPr>
+              <w:t>1.34</w:t>
+            </w:r>
+            <w:r>
+              <w:rPr>
+                <w:rFonts w:ascii="Times New Roman" w:eastAsia="Times New Roman" w:hAnsi="Times New Roman" w:cs="Times New Roman"/>
+                <w:noProof/>
+                <w:color w:val="000000"/>
+                <w:sz w:val="32"/>
+                <w:szCs w:val="32"/>
+                <w:lang w:val="en-US"/>
+              </w:rPr>
+              <w:t>-05</w:t>
+            </w:r>
+          </w:p>
+        </w:tc>
+        <w:tc>
+          <w:tcPr>
+            <w:tcW w:w="2404" w:type="dxa"/>
+          </w:tcPr>
+          <w:p>
+            <w:pPr>
+              <w:jc w:val="center"/>
+              <w:rPr>
+                <w:rFonts w:ascii="Times New Roman" w:eastAsia="Times New Roman" w:hAnsi="Times New Roman" w:cs="Times New Roman"/>
+                <w:noProof/>
+                <w:color w:val="000000"/>
+                <w:sz w:val="32"/>
+                <w:szCs w:val="32"/>
+                <w:lang w:val="en-US"/>
+              </w:rPr>
+            </w:pPr>
+            <w:r>
+              <w:rPr>
+                <w:rFonts w:ascii="Times New Roman" w:eastAsia="Times New Roman" w:hAnsi="Times New Roman" w:cs="Times New Roman"/>
+                <w:noProof/>
+                <w:color w:val="000000"/>
+                <w:sz w:val="32"/>
+                <w:szCs w:val="32"/>
+                <w:lang w:val="en-US"/>
+              </w:rPr>
+              <w:t>c</w:t>
+            </w:r>
+            <w:r>
+              <w:rPr>
+                <w:rFonts w:ascii="Times New Roman" w:eastAsia="Times New Roman" w:hAnsi="Times New Roman" w:cs="Times New Roman"/>
+                <w:noProof/>
+                <w:color w:val="000000"/>
+                <w:sz w:val="32"/>
+                <w:szCs w:val="32"/>
+              </w:rPr>
+              <w:t xml:space="preserve"> остат. насыщенностями</w:t>
+            </w:r>
+          </w:p>
+        </w:tc>
+      </w:tr>
+    </w:tbl>
+    <w:p>
+      <w:pPr>
+        <w:tabs>
+          <w:tab w:val="left" w:pos="1651"/>
+        </w:tabs>
         <w:rPr>
           <w:rFonts w:ascii="Times New Roman" w:eastAsia="Times New Roman" w:hAnsi="Times New Roman" w:cs="Times New Roman"/>
           <w:sz w:val="60"/>
           <w:szCs w:val="60"/>
           <w:lang w:val="en-US"/>
         </w:rPr>
-        <w:t xml:space="preserve"> </w:t>
-      </w:r>
-    </w:p>
-    <w:p>
-      <w:pPr>
-        <w:tabs>
-          <w:tab w:val="left" w:pos="1651"/>
-        </w:tabs>
-        <w:rPr>
-          <w:rFonts w:ascii="Times New Roman" w:eastAsia="Times New Roman" w:hAnsi="Times New Roman" w:cs="Times New Roman"/>
+      </w:pPr>
+      <w:r>
+        <w:rPr>
+          <w:rFonts w:ascii="Times New Roman" w:eastAsia="Times New Roman" w:hAnsi="Times New Roman" w:cs="Times New Roman"/>
+          <w:noProof/>
           <w:sz w:val="60"/>
           <w:szCs w:val="60"/>
           <w:lang w:val="en-US"/>
         </w:rPr>
-      </w:pPr>
-      <w:r>
-        <w:rPr>
-          <w:rFonts w:ascii="Times New Roman" w:eastAsia="Times New Roman" w:hAnsi="Times New Roman" w:cs="Times New Roman"/>
-          <w:sz w:val="60"/>
-          <w:szCs w:val="60"/>
-          <w:lang w:val="en-US"/>
-        </w:rPr>
-        <w:t xml:space="preserve"> </w:t>
+        <w:drawing>
+          <wp:inline distT="0" distB="0" distL="0" distR="0" wp14:anchorId="241872C5" wp14:editId="1827116E">
+            <wp:extent cx="5017273" cy="3474085"/>
+            <wp:effectExtent l="0" t="0" r="0" b="5715"/>
+            <wp:docPr id="18" name="Рисунок 18"/>
+            <wp:cNvGraphicFramePr>
+              <a:graphicFrameLocks xmlns:a="http://schemas.openxmlformats.org/drawingml/2006/main" noChangeAspect="1"/>
+            </wp:cNvGraphicFramePr>
+            <a:graphic xmlns:a="http://schemas.openxmlformats.org/drawingml/2006/main">
+              <a:graphicData uri="http://schemas.openxmlformats.org/drawingml/2006/picture">
+                <pic:pic xmlns:pic="http://schemas.openxmlformats.org/drawingml/2006/picture">
+                  <pic:nvPicPr>
+                    <pic:cNvPr id="18" name="Рисунок 18"/>
+                    <pic:cNvPicPr/>
+                  </pic:nvPicPr>
+                  <pic:blipFill>
+                    <a:blip r:embed="rId14">
+                      <a:extLst>
+                        <a:ext uri="{28A0092B-C50C-407E-A947-70E740481C1C}">
+                          <a14:useLocalDpi xmlns:a14="http://schemas.microsoft.com/office/drawing/2010/main" val="0"/>
+                        </a:ext>
+                      </a:extLst>
+                    </a:blip>
+                    <a:stretch>
+                      <a:fillRect/>
+                    </a:stretch>
+                  </pic:blipFill>
+                  <pic:spPr>
+                    <a:xfrm>
+                      <a:off x="0" y="0"/>
+                      <a:ext cx="5051398" cy="3497714"/>
+                    </a:xfrm>
+                    <a:prstGeom prst="rect">
+                      <a:avLst/>
+                    </a:prstGeom>
+                  </pic:spPr>
+                </pic:pic>
+              </a:graphicData>
+            </a:graphic>
+          </wp:inline>
+        </w:drawing>
       </w:r>
     </w:p>
     <w:sectPr>
@@ -14420,6 +16152,22 @@
       <w:color w:val="808080"/>
     </w:rPr>
   </w:style>
+  <w:style w:type="table" w:styleId="a7">
+    <w:name w:val="Table Grid"/>
+    <w:basedOn w:val="a1"/>
+    <w:uiPriority w:val="39"/>
+    <w:rsid w:val="007A7333"/>
+    <w:tblPr>
+      <w:tblBorders>
+        <w:top w:val="single" w:sz="4" w:space="0" w:color="auto"/>
+        <w:left w:val="single" w:sz="4" w:space="0" w:color="auto"/>
+        <w:bottom w:val="single" w:sz="4" w:space="0" w:color="auto"/>
+        <w:right w:val="single" w:sz="4" w:space="0" w:color="auto"/>
+        <w:insideH w:val="single" w:sz="4" w:space="0" w:color="auto"/>
+        <w:insideV w:val="single" w:sz="4" w:space="0" w:color="auto"/>
+      </w:tblBorders>
+    </w:tblPr>
+  </w:style>
 </w:styles>
 </file>
 

</xml_diff>